<commit_message>
HW2 confusion matrix gösterimi güzelleştirildi. HW3 rapor düzenlendi,
</commit_message>
<xml_diff>
--- a/HW2/Homework2_Report_244201001033_AKCAN_ERCAN.docx
+++ b/HW2/Homework2_Report_244201001033_AKCAN_ERCAN.docx
@@ -18,35 +18,7 @@
           <w:sz w:val="40"/>
           <w:szCs w:val="40"/>
         </w:rPr>
-        <w:t xml:space="preserve">CSE 565 </w:t>
-      </w:r>
-      <w:r>
-        <w:rPr>
-          <w:sz w:val="40"/>
-          <w:szCs w:val="40"/>
-        </w:rPr>
-        <w:t>HW</w:t>
-      </w:r>
-      <w:r>
-        <w:rPr>
-          <w:sz w:val="40"/>
-          <w:szCs w:val="40"/>
-        </w:rPr>
-        <w:t xml:space="preserve"> 2 </w:t>
-      </w:r>
-      <w:r>
-        <w:rPr>
-          <w:sz w:val="40"/>
-          <w:szCs w:val="40"/>
-        </w:rPr>
-        <w:t>REPORT</w:t>
-      </w:r>
-      <w:r>
-        <w:rPr>
-          <w:sz w:val="40"/>
-          <w:szCs w:val="40"/>
-        </w:rPr>
-        <w:t xml:space="preserve"> </w:t>
+        <w:t xml:space="preserve">CSE 565 HW 2 REPORT </w:t>
       </w:r>
     </w:p>
     <w:p>
@@ -114,18 +86,21 @@
         <w:pStyle w:val="Normal"/>
         <w:numPr>
           <w:ilvl w:val="0"/>
-          <w:numId w:val="3"/>
-        </w:numPr>
-        <w:bidi w:val="0"/>
-        <w:spacing w:lineRule="auto" w:line="360"/>
-        <w:jc w:val="start"/>
-        <w:rPr/>
-      </w:pPr>
-      <w:r>
+          <w:numId w:val="4"/>
+        </w:numPr>
+        <w:bidi w:val="0"/>
+        <w:spacing w:lineRule="auto" w:line="360"/>
+        <w:jc w:val="start"/>
         <w:rPr>
           <w:sz w:val="32"/>
           <w:szCs w:val="32"/>
         </w:rPr>
+      </w:pPr>
+      <w:r>
+        <w:rPr>
+          <w:sz w:val="32"/>
+          <w:szCs w:val="32"/>
+        </w:rPr>
         <w:t>The list of your object selected</w:t>
       </w:r>
       <w:bookmarkStart w:id="0" w:name="__DdeLink__12_1134234902"/>
@@ -136,116 +111,160 @@
         <w:pStyle w:val="Normal"/>
         <w:numPr>
           <w:ilvl w:val="0"/>
-          <w:numId w:val="3"/>
-        </w:numPr>
-        <w:bidi w:val="0"/>
-        <w:spacing w:lineRule="auto" w:line="360"/>
-        <w:jc w:val="start"/>
-        <w:rPr/>
-      </w:pPr>
-      <w:r>
+          <w:numId w:val="4"/>
+        </w:numPr>
+        <w:bidi w:val="0"/>
+        <w:spacing w:lineRule="auto" w:line="360"/>
+        <w:jc w:val="start"/>
         <w:rPr>
           <w:sz w:val="32"/>
           <w:szCs w:val="32"/>
         </w:rPr>
-        <w:t>Your features detected on the objects</w:t>
-      </w:r>
-    </w:p>
-    <w:p>
-      <w:pPr>
-        <w:pStyle w:val="Normal"/>
-        <w:numPr>
-          <w:ilvl w:val="0"/>
-          <w:numId w:val="3"/>
-        </w:numPr>
-        <w:bidi w:val="0"/>
-        <w:spacing w:lineRule="auto" w:line="360"/>
-        <w:jc w:val="start"/>
-        <w:rPr/>
-      </w:pPr>
-      <w:bookmarkStart w:id="1" w:name="__DdeLink__47_3939813559"/>
+      </w:pPr>
       <w:r>
         <w:rPr>
           <w:sz w:val="32"/>
           <w:szCs w:val="32"/>
         </w:rPr>
-        <w:t>The details of your object recognition algorithm</w:t>
-      </w:r>
-      <w:bookmarkEnd w:id="1"/>
-      <w:r>
+        <w:t>Your features detected on the objects</w:t>
+      </w:r>
+    </w:p>
+    <w:p>
+      <w:pPr>
+        <w:pStyle w:val="Normal"/>
+        <w:numPr>
+          <w:ilvl w:val="0"/>
+          <w:numId w:val="4"/>
+        </w:numPr>
+        <w:bidi w:val="0"/>
+        <w:spacing w:lineRule="auto" w:line="360"/>
+        <w:jc w:val="start"/>
         <w:rPr>
           <w:sz w:val="32"/>
           <w:szCs w:val="32"/>
         </w:rPr>
-        <w:t xml:space="preserve"> for each of the 3 feature detectors</w:t>
-      </w:r>
-    </w:p>
-    <w:p>
-      <w:pPr>
-        <w:pStyle w:val="Normal"/>
-        <w:numPr>
-          <w:ilvl w:val="0"/>
-          <w:numId w:val="3"/>
-        </w:numPr>
-        <w:bidi w:val="0"/>
-        <w:spacing w:lineRule="auto" w:line="360"/>
-        <w:jc w:val="start"/>
-        <w:rPr/>
-      </w:pPr>
+      </w:pPr>
+      <w:bookmarkStart w:id="1" w:name="__DdeLink__47_3939813559"/>
       <w:r>
         <w:rPr>
           <w:sz w:val="32"/>
           <w:szCs w:val="32"/>
         </w:rPr>
-        <w:t>The final confusion matrix for the 10 object recognition experiments for 3 different algorithms.</w:t>
-      </w:r>
-    </w:p>
-    <w:p>
-      <w:pPr>
-        <w:pStyle w:val="Normal"/>
-        <w:numPr>
-          <w:ilvl w:val="0"/>
-          <w:numId w:val="3"/>
-        </w:numPr>
-        <w:bidi w:val="0"/>
-        <w:spacing w:lineRule="auto" w:line="360"/>
-        <w:jc w:val="start"/>
+        <w:t>The details of your object recognition algorithm</w:t>
+      </w:r>
+      <w:bookmarkEnd w:id="1"/>
+      <w:r>
         <w:rPr>
           <w:sz w:val="32"/>
           <w:szCs w:val="32"/>
         </w:rPr>
-      </w:pPr>
-      <w:r>
+        <w:t xml:space="preserve"> for each of the 3 feature detectors</w:t>
+      </w:r>
+    </w:p>
+    <w:p>
+      <w:pPr>
+        <w:pStyle w:val="Normal"/>
+        <w:numPr>
+          <w:ilvl w:val="0"/>
+          <w:numId w:val="4"/>
+        </w:numPr>
+        <w:bidi w:val="0"/>
+        <w:spacing w:lineRule="auto" w:line="360"/>
+        <w:jc w:val="start"/>
         <w:rPr>
           <w:sz w:val="32"/>
           <w:szCs w:val="32"/>
         </w:rPr>
-        <w:t>Your report gives step by step detailed algorithm for your system and show your intermediate results. You should also discuss the results in terms of their performance and the reasons for failures.</w:t>
-      </w:r>
-      <w:r>
-        <w:br w:type="page"/>
-      </w:r>
-    </w:p>
-    <w:p>
-      <w:pPr>
-        <w:pStyle w:val="Normal"/>
-        <w:numPr>
-          <w:ilvl w:val="0"/>
-          <w:numId w:val="5"/>
-        </w:numPr>
-        <w:bidi w:val="0"/>
-        <w:spacing w:lineRule="auto" w:line="360" w:before="0" w:after="0"/>
-        <w:jc w:val="start"/>
+      </w:pPr>
+      <w:r>
         <w:rPr>
           <w:sz w:val="32"/>
           <w:szCs w:val="32"/>
         </w:rPr>
-      </w:pPr>
-      <w:r>
+        <w:t>The final confusion matrix for the 10 object recognition experiments for 3 different algorithms.</w:t>
+      </w:r>
+    </w:p>
+    <w:p>
+      <w:pPr>
+        <w:pStyle w:val="Normal"/>
+        <w:numPr>
+          <w:ilvl w:val="0"/>
+          <w:numId w:val="4"/>
+        </w:numPr>
+        <w:bidi w:val="0"/>
+        <w:spacing w:lineRule="auto" w:line="360"/>
+        <w:jc w:val="start"/>
         <w:rPr>
           <w:sz w:val="32"/>
           <w:szCs w:val="32"/>
         </w:rPr>
+      </w:pPr>
+      <w:r>
+        <w:rPr>
+          <w:sz w:val="32"/>
+          <w:szCs w:val="32"/>
+        </w:rPr>
+        <w:t>D</w:t>
+      </w:r>
+      <w:r>
+        <w:rPr>
+          <w:sz w:val="32"/>
+          <w:szCs w:val="32"/>
+        </w:rPr>
+        <w:t>iscuss</w:t>
+      </w:r>
+      <w:r>
+        <w:rPr>
+          <w:sz w:val="32"/>
+          <w:szCs w:val="32"/>
+        </w:rPr>
+        <w:t>ion</w:t>
+      </w:r>
+      <w:r>
+        <w:rPr>
+          <w:sz w:val="32"/>
+          <w:szCs w:val="32"/>
+        </w:rPr>
+        <w:t xml:space="preserve"> </w:t>
+      </w:r>
+      <w:r>
+        <w:rPr>
+          <w:sz w:val="32"/>
+          <w:szCs w:val="32"/>
+        </w:rPr>
+        <w:t>about</w:t>
+      </w:r>
+      <w:r>
+        <w:rPr>
+          <w:sz w:val="32"/>
+          <w:szCs w:val="32"/>
+        </w:rPr>
+        <w:t xml:space="preserve"> performance and the reasons for failures.</w:t>
+      </w:r>
+      <w:r>
+        <w:br w:type="page"/>
+      </w:r>
+    </w:p>
+    <w:p>
+      <w:pPr>
+        <w:pStyle w:val="Normal"/>
+        <w:numPr>
+          <w:ilvl w:val="0"/>
+          <w:numId w:val="6"/>
+        </w:numPr>
+        <w:bidi w:val="0"/>
+        <w:spacing w:lineRule="auto" w:line="360" w:before="0" w:after="0"/>
+        <w:jc w:val="start"/>
+        <w:rPr>
+          <w:sz w:val="32"/>
+          <w:szCs w:val="32"/>
+        </w:rPr>
+      </w:pPr>
+      <w:r>
+        <w:rPr>
+          <w:sz w:val="32"/>
+          <w:szCs w:val="32"/>
+        </w:rPr>
         <w:t>The list of selected object</w:t>
       </w:r>
     </w:p>
@@ -343,7 +362,7 @@
         <w:pStyle w:val="Normal"/>
         <w:numPr>
           <w:ilvl w:val="1"/>
-          <w:numId w:val="1"/>
+          <w:numId w:val="2"/>
         </w:numPr>
         <w:bidi w:val="0"/>
         <w:spacing w:lineRule="auto" w:line="360"/>
@@ -360,7 +379,7 @@
         <w:pStyle w:val="Normal"/>
         <w:numPr>
           <w:ilvl w:val="2"/>
-          <w:numId w:val="1"/>
+          <w:numId w:val="2"/>
         </w:numPr>
         <w:bidi w:val="0"/>
         <w:spacing w:lineRule="auto" w:line="360"/>
@@ -384,7 +403,7 @@
         <w:pStyle w:val="Normal"/>
         <w:numPr>
           <w:ilvl w:val="1"/>
-          <w:numId w:val="1"/>
+          <w:numId w:val="2"/>
         </w:numPr>
         <w:bidi w:val="0"/>
         <w:spacing w:lineRule="auto" w:line="360"/>
@@ -401,7 +420,7 @@
         <w:pStyle w:val="Normal"/>
         <w:numPr>
           <w:ilvl w:val="2"/>
-          <w:numId w:val="1"/>
+          <w:numId w:val="2"/>
         </w:numPr>
         <w:bidi w:val="0"/>
         <w:spacing w:lineRule="auto" w:line="360"/>
@@ -425,7 +444,7 @@
         <w:pStyle w:val="Normal"/>
         <w:numPr>
           <w:ilvl w:val="1"/>
-          <w:numId w:val="1"/>
+          <w:numId w:val="2"/>
         </w:numPr>
         <w:bidi w:val="0"/>
         <w:spacing w:lineRule="auto" w:line="360"/>
@@ -460,7 +479,7 @@
         <w:pStyle w:val="Normal"/>
         <w:numPr>
           <w:ilvl w:val="1"/>
-          <w:numId w:val="1"/>
+          <w:numId w:val="2"/>
         </w:numPr>
         <w:bidi w:val="0"/>
         <w:spacing w:lineRule="auto" w:line="360"/>
@@ -474,25 +493,66 @@
           <w:i w:val="false"/>
           <w:iCs w:val="false"/>
         </w:rPr>
-        <w:t>The sum of trained object, I mean sum of _crop.png files are 45,697 images.</w:t>
-      </w:r>
-    </w:p>
-    <w:p>
-      <w:pPr>
-        <w:pStyle w:val="Normal"/>
-        <w:bidi w:val="0"/>
-        <w:spacing w:lineRule="auto" w:line="360"/>
-        <w:jc w:val="start"/>
-        <w:rPr>
-          <w:b w:val="false"/>
-          <w:bCs w:val="false"/>
-          <w:i w:val="false"/>
-          <w:i w:val="false"/>
-          <w:iCs w:val="false"/>
-        </w:rPr>
-      </w:pPr>
-      <w:r>
-        <w:rPr/>
+        <w:t xml:space="preserve">The sum of trained object, I mean sum of </w:t>
+      </w:r>
+      <w:r>
+        <w:rPr>
+          <w:b w:val="false"/>
+          <w:bCs w:val="false"/>
+          <w:i/>
+          <w:iCs/>
+        </w:rPr>
+        <w:t>_crop.png</w:t>
+      </w:r>
+      <w:r>
+        <w:rPr>
+          <w:b w:val="false"/>
+          <w:bCs w:val="false"/>
+          <w:i w:val="false"/>
+          <w:iCs w:val="false"/>
+        </w:rPr>
+        <w:t xml:space="preserve"> files are </w:t>
+      </w:r>
+      <w:r>
+        <w:rPr>
+          <w:b/>
+          <w:bCs/>
+          <w:i w:val="false"/>
+          <w:iCs w:val="false"/>
+        </w:rPr>
+        <w:t>45,697</w:t>
+      </w:r>
+      <w:r>
+        <w:rPr>
+          <w:b w:val="false"/>
+          <w:bCs w:val="false"/>
+          <w:i w:val="false"/>
+          <w:iCs w:val="false"/>
+        </w:rPr>
+        <w:t xml:space="preserve"> images.</w:t>
+      </w:r>
+    </w:p>
+    <w:p>
+      <w:pPr>
+        <w:pStyle w:val="Normal"/>
+        <w:bidi w:val="0"/>
+        <w:spacing w:lineRule="auto" w:line="360"/>
+        <w:jc w:val="start"/>
+        <w:rPr>
+          <w:b w:val="false"/>
+          <w:bCs w:val="false"/>
+          <w:i w:val="false"/>
+          <w:i w:val="false"/>
+          <w:iCs w:val="false"/>
+        </w:rPr>
+      </w:pPr>
+      <w:r>
+        <w:rPr>
+          <w:b w:val="false"/>
+          <w:bCs w:val="false"/>
+          <w:i w:val="false"/>
+          <w:iCs w:val="false"/>
+        </w:rPr>
         <w:drawing>
           <wp:anchor behindDoc="0" distT="0" distB="0" distL="0" distR="0" simplePos="0" locked="0" layoutInCell="0" allowOverlap="1" relativeHeight="2">
             <wp:simplePos x="0" y="0"/>
@@ -546,7 +606,7 @@
         <w:pStyle w:val="Normal"/>
         <w:numPr>
           <w:ilvl w:val="1"/>
-          <w:numId w:val="1"/>
+          <w:numId w:val="2"/>
         </w:numPr>
         <w:bidi w:val="0"/>
         <w:spacing w:lineRule="auto" w:line="360"/>
@@ -555,23 +615,7 @@
       </w:pPr>
       <w:r>
         <w:rPr/>
-        <w:t xml:space="preserve">I selected 3 different feature detector </w:t>
-      </w:r>
-      <w:r>
-        <w:rPr/>
-        <w:t>(</w:t>
-      </w:r>
-      <w:r>
-        <w:rPr/>
-        <w:t>descriptor</w:t>
-      </w:r>
-      <w:r>
-        <w:rPr/>
-        <w:t>)</w:t>
-      </w:r>
-      <w:r>
-        <w:rPr/>
-        <w:t xml:space="preserve">: </w:t>
+        <w:t xml:space="preserve">I selected 3 different feature detector (descriptor): </w:t>
       </w:r>
       <w:r>
         <w:rPr>
@@ -620,6 +664,7 @@
         <w:suppressAutoHyphens w:val="true"/>
         <w:bidi w:val="0"/>
         <w:spacing w:lineRule="auto" w:line="360"/>
+        <w:ind w:hanging="0" w:start="0"/>
         <w:jc w:val="start"/>
         <w:rPr>
           <w:sz w:val="32"/>
@@ -627,32 +672,35 @@
         </w:rPr>
       </w:pPr>
       <w:r>
-        <w:rPr/>
-      </w:r>
-      <w:r>
-        <w:br w:type="page"/>
-      </w:r>
-    </w:p>
-    <w:p>
-      <w:pPr>
-        <w:pStyle w:val="Normal"/>
-        <w:numPr>
-          <w:ilvl w:val="0"/>
-          <w:numId w:val="1"/>
-        </w:numPr>
-        <w:bidi w:val="0"/>
-        <w:spacing w:lineRule="auto" w:line="360"/>
-        <w:jc w:val="start"/>
         <w:rPr>
           <w:sz w:val="32"/>
           <w:szCs w:val="32"/>
         </w:rPr>
-      </w:pPr>
-      <w:r>
+      </w:r>
+      <w:r>
+        <w:br w:type="page"/>
+      </w:r>
+    </w:p>
+    <w:p>
+      <w:pPr>
+        <w:pStyle w:val="Normal"/>
+        <w:numPr>
+          <w:ilvl w:val="0"/>
+          <w:numId w:val="2"/>
+        </w:numPr>
+        <w:bidi w:val="0"/>
+        <w:spacing w:lineRule="auto" w:line="360" w:before="0" w:after="0"/>
+        <w:jc w:val="start"/>
         <w:rPr>
           <w:sz w:val="32"/>
           <w:szCs w:val="32"/>
         </w:rPr>
+      </w:pPr>
+      <w:r>
+        <w:rPr>
+          <w:sz w:val="32"/>
+          <w:szCs w:val="32"/>
+        </w:rPr>
         <w:t>The features detected on the objects</w:t>
       </w:r>
     </w:p>
@@ -661,26 +709,48 @@
         <w:pStyle w:val="Normal"/>
         <w:numPr>
           <w:ilvl w:val="1"/>
-          <w:numId w:val="2"/>
-        </w:numPr>
-        <w:bidi w:val="0"/>
-        <w:spacing w:lineRule="auto" w:line="360"/>
-        <w:jc w:val="start"/>
-        <w:rPr>
-          <w:sz w:val="24"/>
-          <w:szCs w:val="24"/>
-        </w:rPr>
-      </w:pPr>
-      <w:r>
-        <w:rPr>
-          <w:b w:val="false"/>
-          <w:bCs w:val="false"/>
-          <w:i w:val="false"/>
-          <w:iCs w:val="false"/>
-          <w:sz w:val="24"/>
-          <w:szCs w:val="24"/>
-        </w:rPr>
-        <w:t>When I try to show features detected on the objects, I got an error. Actually, features have two element; List {cv2.KeyPoint} and List{ndarray : 33, 228}. I found these features for 3 detectors. In that place I will show detected features in PyCharm IDE. As you can see, each features have different KeyPoint in List (actually tupple) and different dimension of ndarray.</w:t>
+          <w:numId w:val="3"/>
+        </w:numPr>
+        <w:bidi w:val="0"/>
+        <w:spacing w:lineRule="auto" w:line="360"/>
+        <w:jc w:val="start"/>
+        <w:rPr>
+          <w:sz w:val="24"/>
+          <w:szCs w:val="24"/>
+        </w:rPr>
+      </w:pPr>
+      <w:r>
+        <w:rPr>
+          <w:b w:val="false"/>
+          <w:bCs w:val="false"/>
+          <w:i w:val="false"/>
+          <w:iCs w:val="false"/>
+          <w:sz w:val="24"/>
+          <w:szCs w:val="24"/>
+        </w:rPr>
+        <w:t xml:space="preserve">When I try to show features detected on the objects, I got an error. Actually, features have two element; List {cv2.KeyPoint} and ndarray : </w:t>
+      </w:r>
+      <w:r>
+        <w:rPr>
+          <w:b w:val="false"/>
+          <w:bCs w:val="false"/>
+          <w:i w:val="false"/>
+          <w:iCs w:val="false"/>
+          <w:sz w:val="24"/>
+          <w:szCs w:val="24"/>
+        </w:rPr>
+        <w:t xml:space="preserve">{ </w:t>
+      </w:r>
+      <w:r>
+        <w:rPr>
+          <w:b w:val="false"/>
+          <w:bCs w:val="false"/>
+          <w:i w:val="false"/>
+          <w:iCs w:val="false"/>
+          <w:sz w:val="24"/>
+          <w:szCs w:val="24"/>
+        </w:rPr>
+        <w:t>33, 228}. I found these features for 3 detectors. In that place I will show detected features in PyCharm IDE. As you can see, each features have different KeyPoint in List (actually tupple) and different dimension of ndarray.</w:t>
       </w:r>
     </w:p>
     <w:p>
@@ -736,38 +806,15 @@
           <w:bCs w:val="false"/>
           <w:i w:val="false"/>
           <w:iCs w:val="false"/>
-        </w:rPr>
-      </w:r>
-    </w:p>
-    <w:p>
-      <w:pPr>
-        <w:pStyle w:val="Normal"/>
-        <w:numPr>
-          <w:ilvl w:val="0"/>
-          <w:numId w:val="0"/>
-        </w:numPr>
-        <w:bidi w:val="0"/>
-        <w:spacing w:lineRule="auto" w:line="360"/>
-        <w:ind w:hanging="0" w:start="1080"/>
-        <w:jc w:val="start"/>
-        <w:rPr>
-          <w:sz w:val="24"/>
-          <w:szCs w:val="24"/>
-        </w:rPr>
-      </w:pPr>
-      <w:r>
-        <w:rPr>
-          <w:sz w:val="24"/>
-          <w:szCs w:val="24"/>
         </w:rPr>
         <w:drawing>
           <wp:anchor behindDoc="0" distT="0" distB="0" distL="0" distR="0" simplePos="0" locked="0" layoutInCell="0" allowOverlap="1" relativeHeight="3">
             <wp:simplePos x="0" y="0"/>
             <wp:positionH relativeFrom="column">
-              <wp:align>center</wp:align>
+              <wp:posOffset>679450</wp:posOffset>
             </wp:positionH>
             <wp:positionV relativeFrom="paragraph">
-              <wp:posOffset>635</wp:posOffset>
+              <wp:posOffset>133350</wp:posOffset>
             </wp:positionV>
             <wp:extent cx="5875020" cy="4811395"/>
             <wp:effectExtent l="0" t="0" r="0" b="0"/>
@@ -810,22 +857,49 @@
     <w:p>
       <w:pPr>
         <w:pStyle w:val="Normal"/>
-        <w:widowControl/>
         <w:numPr>
           <w:ilvl w:val="0"/>
           <w:numId w:val="0"/>
         </w:numPr>
+        <w:bidi w:val="0"/>
+        <w:spacing w:lineRule="auto" w:line="360"/>
+        <w:ind w:hanging="0" w:start="1080"/>
+        <w:jc w:val="start"/>
+        <w:rPr>
+          <w:sz w:val="24"/>
+          <w:szCs w:val="24"/>
+        </w:rPr>
+      </w:pPr>
+      <w:r>
+        <w:rPr>
+          <w:sz w:val="24"/>
+          <w:szCs w:val="24"/>
+        </w:rPr>
+      </w:r>
+    </w:p>
+    <w:p>
+      <w:pPr>
+        <w:pStyle w:val="Normal"/>
+        <w:widowControl/>
+        <w:numPr>
+          <w:ilvl w:val="0"/>
+          <w:numId w:val="0"/>
+        </w:numPr>
         <w:suppressAutoHyphens w:val="true"/>
         <w:bidi w:val="0"/>
         <w:spacing w:lineRule="auto" w:line="360"/>
-        <w:jc w:val="start"/>
-        <w:rPr>
-          <w:sz w:val="24"/>
-          <w:szCs w:val="24"/>
-        </w:rPr>
-      </w:pPr>
-      <w:r>
-        <w:rPr/>
+        <w:ind w:hanging="0" w:start="0"/>
+        <w:jc w:val="start"/>
+        <w:rPr>
+          <w:sz w:val="24"/>
+          <w:szCs w:val="24"/>
+        </w:rPr>
+      </w:pPr>
+      <w:r>
+        <w:rPr>
+          <w:sz w:val="24"/>
+          <w:szCs w:val="24"/>
+        </w:rPr>
       </w:r>
       <w:r>
         <w:br w:type="page"/>
@@ -836,10 +910,10 @@
         <w:pStyle w:val="Normal"/>
         <w:numPr>
           <w:ilvl w:val="1"/>
-          <w:numId w:val="2"/>
-        </w:numPr>
-        <w:bidi w:val="0"/>
-        <w:spacing w:lineRule="auto" w:line="360"/>
+          <w:numId w:val="3"/>
+        </w:numPr>
+        <w:bidi w:val="0"/>
+        <w:spacing w:lineRule="auto" w:line="360" w:before="0" w:after="0"/>
         <w:jc w:val="start"/>
         <w:rPr>
           <w:sz w:val="24"/>
@@ -914,12 +988,15 @@
         </w:rPr>
       </w:pPr>
       <w:r>
-        <w:rPr/>
+        <w:rPr>
+          <w:sz w:val="24"/>
+          <w:szCs w:val="24"/>
+        </w:rPr>
         <w:drawing>
           <wp:anchor behindDoc="0" distT="0" distB="0" distL="0" distR="0" simplePos="0" locked="0" layoutInCell="0" allowOverlap="1" relativeHeight="4">
             <wp:simplePos x="0" y="0"/>
             <wp:positionH relativeFrom="column">
-              <wp:posOffset>730250</wp:posOffset>
+              <wp:posOffset>691515</wp:posOffset>
             </wp:positionH>
             <wp:positionV relativeFrom="paragraph">
               <wp:posOffset>119380</wp:posOffset>
@@ -974,7 +1051,10 @@
         </w:rPr>
       </w:pPr>
       <w:r>
-        <w:rPr/>
+        <w:rPr>
+          <w:sz w:val="24"/>
+          <w:szCs w:val="24"/>
+        </w:rPr>
       </w:r>
     </w:p>
     <w:p>
@@ -1010,36 +1090,27 @@
         <w:pStyle w:val="Normal"/>
         <w:numPr>
           <w:ilvl w:val="1"/>
-          <w:numId w:val="2"/>
-        </w:numPr>
-        <w:bidi w:val="0"/>
-        <w:spacing w:lineRule="auto" w:line="360"/>
-        <w:jc w:val="start"/>
-        <w:rPr>
-          <w:b w:val="false"/>
-          <w:bCs w:val="false"/>
-          <w:i w:val="false"/>
-          <w:i w:val="false"/>
-          <w:iCs w:val="false"/>
-        </w:rPr>
-      </w:pPr>
-      <w:r>
-        <w:rPr>
-          <w:b w:val="false"/>
-          <w:bCs w:val="false"/>
-          <w:i w:val="false"/>
-          <w:iCs w:val="false"/>
-        </w:rPr>
-        <w:t xml:space="preserve">Actually, this operation was effective about our performance. </w:t>
-      </w:r>
-      <w:r>
-        <w:rPr>
-          <w:b w:val="false"/>
-          <w:bCs w:val="false"/>
-          <w:i w:val="false"/>
-          <w:iCs w:val="false"/>
-        </w:rPr>
-        <w:t xml:space="preserve">So </w:t>
+          <w:numId w:val="3"/>
+        </w:numPr>
+        <w:bidi w:val="0"/>
+        <w:spacing w:lineRule="auto" w:line="360"/>
+        <w:jc w:val="start"/>
+        <w:rPr>
+          <w:b w:val="false"/>
+          <w:bCs w:val="false"/>
+          <w:i w:val="false"/>
+          <w:i w:val="false"/>
+          <w:iCs w:val="false"/>
+        </w:rPr>
+      </w:pPr>
+      <w:r>
+        <w:rPr>
+          <w:b w:val="false"/>
+          <w:bCs w:val="false"/>
+          <w:i w:val="false"/>
+          <w:iCs w:val="false"/>
+        </w:rPr>
+        <w:t xml:space="preserve">Actually, this operation was effective about our performance. So </w:t>
       </w:r>
       <w:r>
         <w:rPr>
@@ -1092,7 +1163,7 @@
         <w:pStyle w:val="Normal"/>
         <w:numPr>
           <w:ilvl w:val="0"/>
-          <w:numId w:val="2"/>
+          <w:numId w:val="3"/>
         </w:numPr>
         <w:bidi w:val="0"/>
         <w:spacing w:lineRule="auto" w:line="360"/>
@@ -1114,7 +1185,7 @@
         <w:pStyle w:val="Normal"/>
         <w:numPr>
           <w:ilvl w:val="1"/>
-          <w:numId w:val="2"/>
+          <w:numId w:val="3"/>
         </w:numPr>
         <w:bidi w:val="0"/>
         <w:spacing w:lineRule="auto" w:line="360"/>
@@ -1137,7 +1208,7 @@
         <w:pStyle w:val="Normal"/>
         <w:numPr>
           <w:ilvl w:val="2"/>
-          <w:numId w:val="2"/>
+          <w:numId w:val="3"/>
         </w:numPr>
         <w:bidi w:val="0"/>
         <w:spacing w:lineRule="auto" w:line="360"/>
@@ -1160,7 +1231,7 @@
         <w:pStyle w:val="Normal"/>
         <w:numPr>
           <w:ilvl w:val="2"/>
-          <w:numId w:val="2"/>
+          <w:numId w:val="3"/>
         </w:numPr>
         <w:bidi w:val="0"/>
         <w:spacing w:lineRule="auto" w:line="360"/>
@@ -1183,7 +1254,7 @@
         <w:pStyle w:val="Normal"/>
         <w:numPr>
           <w:ilvl w:val="2"/>
-          <w:numId w:val="2"/>
+          <w:numId w:val="3"/>
         </w:numPr>
         <w:bidi w:val="0"/>
         <w:spacing w:lineRule="auto" w:line="360"/>
@@ -1215,7 +1286,7 @@
         <w:pStyle w:val="Normal"/>
         <w:numPr>
           <w:ilvl w:val="2"/>
-          <w:numId w:val="2"/>
+          <w:numId w:val="3"/>
         </w:numPr>
         <w:bidi w:val="0"/>
         <w:spacing w:lineRule="auto" w:line="360"/>
@@ -1238,7 +1309,7 @@
         <w:pStyle w:val="Normal"/>
         <w:numPr>
           <w:ilvl w:val="2"/>
-          <w:numId w:val="2"/>
+          <w:numId w:val="3"/>
         </w:numPr>
         <w:bidi w:val="0"/>
         <w:spacing w:lineRule="auto" w:line="360"/>
@@ -1270,7 +1341,7 @@
         <w:pStyle w:val="Normal"/>
         <w:numPr>
           <w:ilvl w:val="2"/>
-          <w:numId w:val="2"/>
+          <w:numId w:val="3"/>
         </w:numPr>
         <w:bidi w:val="0"/>
         <w:spacing w:lineRule="auto" w:line="360"/>
@@ -1318,12 +1389,15 @@
         </w:rPr>
       </w:pPr>
       <w:r>
-        <w:rPr/>
+        <w:rPr>
+          <w:sz w:val="32"/>
+          <w:szCs w:val="32"/>
+        </w:rPr>
         <w:drawing>
           <wp:anchor behindDoc="0" distT="0" distB="0" distL="0" distR="0" simplePos="0" locked="0" layoutInCell="0" allowOverlap="1" relativeHeight="5">
             <wp:simplePos x="0" y="0"/>
             <wp:positionH relativeFrom="column">
-              <wp:posOffset>416560</wp:posOffset>
+              <wp:posOffset>382270</wp:posOffset>
             </wp:positionH>
             <wp:positionV relativeFrom="paragraph">
               <wp:posOffset>-18415</wp:posOffset>
@@ -1371,10 +1445,10 @@
         <w:pStyle w:val="Normal"/>
         <w:numPr>
           <w:ilvl w:val="1"/>
-          <w:numId w:val="2"/>
-        </w:numPr>
-        <w:bidi w:val="0"/>
-        <w:spacing w:lineRule="auto" w:line="360"/>
+          <w:numId w:val="3"/>
+        </w:numPr>
+        <w:bidi w:val="0"/>
+        <w:spacing w:lineRule="auto" w:line="480"/>
         <w:jc w:val="start"/>
         <w:rPr>
           <w:sz w:val="24"/>
@@ -1768,6 +1842,7 @@
         <w:suppressAutoHyphens w:val="true"/>
         <w:bidi w:val="0"/>
         <w:spacing w:lineRule="auto" w:line="360"/>
+        <w:ind w:hanging="0" w:start="0"/>
         <w:jc w:val="start"/>
         <w:rPr>
           <w:b w:val="false"/>
@@ -1798,10 +1873,10 @@
         <w:pStyle w:val="Normal"/>
         <w:numPr>
           <w:ilvl w:val="0"/>
-          <w:numId w:val="2"/>
-        </w:numPr>
-        <w:bidi w:val="0"/>
-        <w:spacing w:lineRule="auto" w:line="360"/>
+          <w:numId w:val="3"/>
+        </w:numPr>
+        <w:bidi w:val="0"/>
+        <w:spacing w:lineRule="auto" w:line="360" w:before="0" w:after="0"/>
         <w:jc w:val="start"/>
         <w:rPr>
           <w:b w:val="false"/>
@@ -1822,27 +1897,64 @@
           <w:sz w:val="32"/>
           <w:szCs w:val="32"/>
         </w:rPr>
-        <w:t>The final confusion matrix</w:t>
-      </w:r>
-    </w:p>
-    <w:p>
-      <w:pPr>
-        <w:pStyle w:val="Normal"/>
-        <w:numPr>
-          <w:ilvl w:val="1"/>
-          <w:numId w:val="2"/>
-        </w:numPr>
-        <w:bidi w:val="0"/>
-        <w:spacing w:lineRule="auto" w:line="360"/>
-        <w:jc w:val="start"/>
-        <w:rPr>
-          <w:b w:val="false"/>
-          <w:bCs w:val="false"/>
-          <w:i w:val="false"/>
-          <w:i w:val="false"/>
-          <w:iCs w:val="false"/>
-          <w:sz w:val="24"/>
-          <w:szCs w:val="24"/>
+        <w:t>The final confusion matri</w:t>
+      </w:r>
+      <w:r>
+        <w:rPr>
+          <w:b w:val="false"/>
+          <w:bCs w:val="false"/>
+          <w:i w:val="false"/>
+          <w:iCs w:val="false"/>
+          <w:sz w:val="32"/>
+          <w:szCs w:val="32"/>
+        </w:rPr>
+        <w:t>ces</w:t>
+      </w:r>
+    </w:p>
+    <w:p>
+      <w:pPr>
+        <w:pStyle w:val="Normal"/>
+        <w:numPr>
+          <w:ilvl w:val="0"/>
+          <w:numId w:val="0"/>
+        </w:numPr>
+        <w:bidi w:val="0"/>
+        <w:spacing w:lineRule="auto" w:line="360" w:before="0" w:after="0"/>
+        <w:ind w:hanging="0" w:start="720"/>
+        <w:jc w:val="start"/>
+        <w:rPr>
+          <w:b w:val="false"/>
+          <w:bCs w:val="false"/>
+          <w:i w:val="false"/>
+          <w:i w:val="false"/>
+          <w:iCs w:val="false"/>
+          <w:sz w:val="32"/>
+          <w:szCs w:val="32"/>
+        </w:rPr>
+      </w:pPr>
+      <w:r>
+        <w:rPr/>
+      </w:r>
+    </w:p>
+    <w:p>
+      <w:pPr>
+        <w:pStyle w:val="Normal"/>
+        <w:numPr>
+          <w:ilvl w:val="0"/>
+          <w:numId w:val="0"/>
+        </w:numPr>
+        <w:bidi w:val="0"/>
+        <w:spacing w:lineRule="auto" w:line="360" w:before="0" w:after="0"/>
+        <w:ind w:hanging="0" w:start="720"/>
+        <w:jc w:val="start"/>
+        <w:rPr>
+          <w:b w:val="false"/>
+          <w:bCs w:val="false"/>
+          <w:i w:val="false"/>
+          <w:i w:val="false"/>
+          <w:iCs w:val="false"/>
+          <w:sz w:val="32"/>
+          <w:szCs w:val="32"/>
         </w:rPr>
       </w:pPr>
       <w:r>
@@ -1871,507 +1983,1063 @@
     <w:p>
       <w:pPr>
         <w:pStyle w:val="Normal"/>
-        <w:bidi w:val="0"/>
-        <w:spacing w:lineRule="auto" w:line="360"/>
-        <w:jc w:val="start"/>
-        <w:rPr>
-          <w:b w:val="false"/>
-          <w:bCs w:val="false"/>
-          <w:i w:val="false"/>
-          <w:i w:val="false"/>
-          <w:iCs w:val="false"/>
-        </w:rPr>
-      </w:pPr>
-      <w:r>
-        <w:rPr>
-          <w:b w:val="false"/>
-          <w:bCs w:val="false"/>
-          <w:i w:val="false"/>
-          <w:iCs w:val="false"/>
-        </w:rPr>
-      </w:r>
-    </w:p>
-    <w:p>
-      <w:pPr>
-        <w:pStyle w:val="Normal"/>
-        <w:bidi w:val="0"/>
-        <w:spacing w:lineRule="auto" w:line="360"/>
-        <w:jc w:val="start"/>
-        <w:rPr>
-          <w:b w:val="false"/>
-          <w:bCs w:val="false"/>
-          <w:i w:val="false"/>
-          <w:i w:val="false"/>
-          <w:iCs w:val="false"/>
-        </w:rPr>
-      </w:pPr>
-      <w:r>
-        <w:rPr>
-          <w:b w:val="false"/>
-          <w:bCs w:val="false"/>
-          <w:i w:val="false"/>
-          <w:iCs w:val="false"/>
-        </w:rPr>
-      </w:r>
-    </w:p>
-    <w:p>
-      <w:pPr>
-        <w:pStyle w:val="Normal"/>
-        <w:bidi w:val="0"/>
-        <w:spacing w:lineRule="auto" w:line="360"/>
-        <w:jc w:val="start"/>
-        <w:rPr>
-          <w:b w:val="false"/>
-          <w:bCs w:val="false"/>
-          <w:i w:val="false"/>
-          <w:i w:val="false"/>
-          <w:iCs w:val="false"/>
-        </w:rPr>
-      </w:pPr>
-      <w:r>
-        <w:rPr>
-          <w:b w:val="false"/>
-          <w:bCs w:val="false"/>
-          <w:i w:val="false"/>
-          <w:iCs w:val="false"/>
-        </w:rPr>
-      </w:r>
-    </w:p>
-    <w:p>
-      <w:pPr>
-        <w:pStyle w:val="Normal"/>
-        <w:bidi w:val="0"/>
-        <w:spacing w:lineRule="auto" w:line="360"/>
-        <w:jc w:val="start"/>
-        <w:rPr>
-          <w:b w:val="false"/>
-          <w:bCs w:val="false"/>
-          <w:i w:val="false"/>
-          <w:i w:val="false"/>
-          <w:iCs w:val="false"/>
-        </w:rPr>
-      </w:pPr>
-      <w:r>
-        <w:rPr>
-          <w:b w:val="false"/>
-          <w:bCs w:val="false"/>
-          <w:i w:val="false"/>
-          <w:iCs w:val="false"/>
-        </w:rPr>
-      </w:r>
-    </w:p>
-    <w:p>
-      <w:pPr>
-        <w:pStyle w:val="Normal"/>
-        <w:bidi w:val="0"/>
-        <w:spacing w:lineRule="auto" w:line="360"/>
-        <w:jc w:val="start"/>
-        <w:rPr>
-          <w:b w:val="false"/>
-          <w:bCs w:val="false"/>
-          <w:i w:val="false"/>
-          <w:i w:val="false"/>
-          <w:iCs w:val="false"/>
-        </w:rPr>
-      </w:pPr>
-      <w:r>
-        <w:rPr>
-          <w:b w:val="false"/>
-          <w:bCs w:val="false"/>
-          <w:i w:val="false"/>
-          <w:iCs w:val="false"/>
-        </w:rPr>
-      </w:r>
-    </w:p>
-    <w:p>
-      <w:pPr>
-        <w:pStyle w:val="Normal"/>
-        <w:bidi w:val="0"/>
-        <w:spacing w:lineRule="auto" w:line="360"/>
-        <w:jc w:val="start"/>
-        <w:rPr>
-          <w:b w:val="false"/>
-          <w:bCs w:val="false"/>
-          <w:i w:val="false"/>
-          <w:i w:val="false"/>
-          <w:iCs w:val="false"/>
-        </w:rPr>
-      </w:pPr>
-      <w:r>
-        <w:rPr>
-          <w:b w:val="false"/>
-          <w:bCs w:val="false"/>
-          <w:i w:val="false"/>
-          <w:iCs w:val="false"/>
-        </w:rPr>
-      </w:r>
-    </w:p>
-    <w:p>
-      <w:pPr>
-        <w:pStyle w:val="Normal"/>
-        <w:bidi w:val="0"/>
-        <w:spacing w:lineRule="auto" w:line="360"/>
-        <w:jc w:val="start"/>
-        <w:rPr>
-          <w:b w:val="false"/>
-          <w:bCs w:val="false"/>
-          <w:i w:val="false"/>
-          <w:i w:val="false"/>
-          <w:iCs w:val="false"/>
-        </w:rPr>
-      </w:pPr>
-      <w:r>
-        <w:rPr>
-          <w:b w:val="false"/>
-          <w:bCs w:val="false"/>
-          <w:i w:val="false"/>
-          <w:iCs w:val="false"/>
-        </w:rPr>
-      </w:r>
-    </w:p>
-    <w:p>
-      <w:pPr>
-        <w:pStyle w:val="Normal"/>
-        <w:bidi w:val="0"/>
-        <w:spacing w:lineRule="auto" w:line="360"/>
-        <w:jc w:val="start"/>
-        <w:rPr>
-          <w:b w:val="false"/>
-          <w:bCs w:val="false"/>
-          <w:i w:val="false"/>
-          <w:i w:val="false"/>
-          <w:iCs w:val="false"/>
-        </w:rPr>
-      </w:pPr>
-      <w:r>
-        <w:rPr>
-          <w:b w:val="false"/>
-          <w:bCs w:val="false"/>
-          <w:i w:val="false"/>
-          <w:iCs w:val="false"/>
-        </w:rPr>
-      </w:r>
-    </w:p>
-    <w:p>
-      <w:pPr>
-        <w:pStyle w:val="Normal"/>
-        <w:bidi w:val="0"/>
-        <w:spacing w:lineRule="auto" w:line="360"/>
-        <w:jc w:val="start"/>
-        <w:rPr>
-          <w:b w:val="false"/>
-          <w:bCs w:val="false"/>
-          <w:i w:val="false"/>
-          <w:i w:val="false"/>
-          <w:iCs w:val="false"/>
-        </w:rPr>
-      </w:pPr>
-      <w:r>
-        <w:rPr>
-          <w:b w:val="false"/>
-          <w:bCs w:val="false"/>
-          <w:i w:val="false"/>
-          <w:iCs w:val="false"/>
-        </w:rPr>
-      </w:r>
-    </w:p>
-    <w:p>
-      <w:pPr>
-        <w:pStyle w:val="Normal"/>
-        <w:bidi w:val="0"/>
-        <w:spacing w:lineRule="auto" w:line="360"/>
-        <w:jc w:val="start"/>
-        <w:rPr>
-          <w:b w:val="false"/>
-          <w:bCs w:val="false"/>
-          <w:i w:val="false"/>
-          <w:i w:val="false"/>
-          <w:iCs w:val="false"/>
-        </w:rPr>
-      </w:pPr>
-      <w:r>
-        <w:rPr>
-          <w:b w:val="false"/>
-          <w:bCs w:val="false"/>
-          <w:i w:val="false"/>
-          <w:iCs w:val="false"/>
-        </w:rPr>
-      </w:r>
-    </w:p>
-    <w:p>
-      <w:pPr>
-        <w:pStyle w:val="Normal"/>
-        <w:bidi w:val="0"/>
-        <w:spacing w:lineRule="auto" w:line="360"/>
-        <w:jc w:val="start"/>
-        <w:rPr>
-          <w:b w:val="false"/>
-          <w:bCs w:val="false"/>
-          <w:i w:val="false"/>
-          <w:i w:val="false"/>
-          <w:iCs w:val="false"/>
-        </w:rPr>
-      </w:pPr>
-      <w:r>
-        <w:rPr>
-          <w:b w:val="false"/>
-          <w:bCs w:val="false"/>
-          <w:i w:val="false"/>
-          <w:iCs w:val="false"/>
-        </w:rPr>
-      </w:r>
-    </w:p>
-    <w:p>
-      <w:pPr>
-        <w:pStyle w:val="Normal"/>
-        <w:bidi w:val="0"/>
-        <w:spacing w:lineRule="auto" w:line="360"/>
-        <w:jc w:val="start"/>
-        <w:rPr>
-          <w:b w:val="false"/>
-          <w:bCs w:val="false"/>
-          <w:i w:val="false"/>
-          <w:i w:val="false"/>
-          <w:iCs w:val="false"/>
-        </w:rPr>
-      </w:pPr>
-      <w:r>
-        <w:rPr>
-          <w:b w:val="false"/>
-          <w:bCs w:val="false"/>
-          <w:i w:val="false"/>
-          <w:iCs w:val="false"/>
-        </w:rPr>
-      </w:r>
-    </w:p>
-    <w:p>
-      <w:pPr>
-        <w:pStyle w:val="Normal"/>
-        <w:bidi w:val="0"/>
-        <w:spacing w:lineRule="auto" w:line="360"/>
-        <w:jc w:val="start"/>
-        <w:rPr>
-          <w:b w:val="false"/>
-          <w:bCs w:val="false"/>
-          <w:i w:val="false"/>
-          <w:i w:val="false"/>
-          <w:iCs w:val="false"/>
-        </w:rPr>
-      </w:pPr>
-      <w:r>
-        <w:rPr>
-          <w:b w:val="false"/>
-          <w:bCs w:val="false"/>
-          <w:i w:val="false"/>
-          <w:iCs w:val="false"/>
-        </w:rPr>
-      </w:r>
-    </w:p>
-    <w:p>
-      <w:pPr>
-        <w:pStyle w:val="Normal"/>
-        <w:bidi w:val="0"/>
-        <w:spacing w:lineRule="auto" w:line="360"/>
-        <w:jc w:val="start"/>
-        <w:rPr>
-          <w:b w:val="false"/>
-          <w:bCs w:val="false"/>
-          <w:i w:val="false"/>
-          <w:i w:val="false"/>
-          <w:iCs w:val="false"/>
-        </w:rPr>
-      </w:pPr>
-      <w:r>
-        <w:rPr>
-          <w:b w:val="false"/>
-          <w:bCs w:val="false"/>
-          <w:i w:val="false"/>
-          <w:iCs w:val="false"/>
-        </w:rPr>
-      </w:r>
-    </w:p>
-    <w:p>
-      <w:pPr>
-        <w:pStyle w:val="Normal"/>
-        <w:bidi w:val="0"/>
-        <w:spacing w:lineRule="auto" w:line="360"/>
-        <w:jc w:val="start"/>
-        <w:rPr>
-          <w:b w:val="false"/>
-          <w:bCs w:val="false"/>
-          <w:i w:val="false"/>
-          <w:i w:val="false"/>
-          <w:iCs w:val="false"/>
-        </w:rPr>
-      </w:pPr>
-      <w:r>
-        <w:rPr>
-          <w:b w:val="false"/>
-          <w:bCs w:val="false"/>
-          <w:i w:val="false"/>
-          <w:iCs w:val="false"/>
-        </w:rPr>
-      </w:r>
-    </w:p>
-    <w:p>
-      <w:pPr>
-        <w:pStyle w:val="Normal"/>
-        <w:bidi w:val="0"/>
-        <w:spacing w:lineRule="auto" w:line="360"/>
-        <w:jc w:val="start"/>
-        <w:rPr>
-          <w:b w:val="false"/>
-          <w:bCs w:val="false"/>
-          <w:i w:val="false"/>
-          <w:i w:val="false"/>
-          <w:iCs w:val="false"/>
-        </w:rPr>
-      </w:pPr>
-      <w:r>
-        <w:rPr>
-          <w:b w:val="false"/>
-          <w:bCs w:val="false"/>
-          <w:i w:val="false"/>
-          <w:iCs w:val="false"/>
-        </w:rPr>
-      </w:r>
-    </w:p>
-    <w:p>
-      <w:pPr>
-        <w:pStyle w:val="Normal"/>
-        <w:bidi w:val="0"/>
-        <w:spacing w:lineRule="auto" w:line="360"/>
-        <w:jc w:val="start"/>
-        <w:rPr>
-          <w:b w:val="false"/>
-          <w:bCs w:val="false"/>
-          <w:i w:val="false"/>
-          <w:i w:val="false"/>
-          <w:iCs w:val="false"/>
-        </w:rPr>
-      </w:pPr>
-      <w:r>
-        <w:rPr>
-          <w:b w:val="false"/>
-          <w:bCs w:val="false"/>
-          <w:i w:val="false"/>
-          <w:iCs w:val="false"/>
-        </w:rPr>
-      </w:r>
-    </w:p>
-    <w:p>
-      <w:pPr>
-        <w:pStyle w:val="Normal"/>
-        <w:bidi w:val="0"/>
-        <w:spacing w:lineRule="auto" w:line="360"/>
-        <w:jc w:val="start"/>
-        <w:rPr>
-          <w:b w:val="false"/>
-          <w:bCs w:val="false"/>
-          <w:i w:val="false"/>
-          <w:i w:val="false"/>
-          <w:iCs w:val="false"/>
-        </w:rPr>
-      </w:pPr>
-      <w:r>
-        <w:rPr>
-          <w:b w:val="false"/>
-          <w:bCs w:val="false"/>
-          <w:i w:val="false"/>
-          <w:iCs w:val="false"/>
-        </w:rPr>
-      </w:r>
-    </w:p>
-    <w:p>
-      <w:pPr>
-        <w:pStyle w:val="Normal"/>
-        <w:bidi w:val="0"/>
-        <w:spacing w:lineRule="auto" w:line="360"/>
-        <w:jc w:val="start"/>
-        <w:rPr>
-          <w:b w:val="false"/>
-          <w:bCs w:val="false"/>
-          <w:i w:val="false"/>
-          <w:i w:val="false"/>
-          <w:iCs w:val="false"/>
-        </w:rPr>
-      </w:pPr>
-      <w:r>
-        <w:rPr>
-          <w:b w:val="false"/>
-          <w:bCs w:val="false"/>
-          <w:i w:val="false"/>
-          <w:iCs w:val="false"/>
-        </w:rPr>
-      </w:r>
-    </w:p>
-    <w:p>
-      <w:pPr>
-        <w:pStyle w:val="Normal"/>
-        <w:bidi w:val="0"/>
-        <w:spacing w:lineRule="auto" w:line="360"/>
-        <w:jc w:val="start"/>
-        <w:rPr>
-          <w:b w:val="false"/>
-          <w:bCs w:val="false"/>
-          <w:i w:val="false"/>
-          <w:i w:val="false"/>
-          <w:iCs w:val="false"/>
-        </w:rPr>
-      </w:pPr>
-      <w:r>
-        <w:rPr>
-          <w:b w:val="false"/>
-          <w:bCs w:val="false"/>
-          <w:i w:val="false"/>
-          <w:iCs w:val="false"/>
-        </w:rPr>
-      </w:r>
-    </w:p>
-    <w:p>
-      <w:pPr>
-        <w:pStyle w:val="Normal"/>
-        <w:bidi w:val="0"/>
-        <w:spacing w:lineRule="auto" w:line="360"/>
-        <w:jc w:val="start"/>
-        <w:rPr>
-          <w:b w:val="false"/>
-          <w:bCs w:val="false"/>
-          <w:i w:val="false"/>
-          <w:i w:val="false"/>
-          <w:iCs w:val="false"/>
-        </w:rPr>
-      </w:pPr>
-      <w:r>
-        <w:rPr>
-          <w:b w:val="false"/>
-          <w:bCs w:val="false"/>
-          <w:i w:val="false"/>
-          <w:iCs w:val="false"/>
-        </w:rPr>
-      </w:r>
-    </w:p>
-    <w:p>
-      <w:pPr>
-        <w:pStyle w:val="Normal"/>
-        <w:bidi w:val="0"/>
-        <w:spacing w:lineRule="auto" w:line="360"/>
-        <w:jc w:val="start"/>
-        <w:rPr>
-          <w:b w:val="false"/>
-          <w:bCs w:val="false"/>
-          <w:i w:val="false"/>
-          <w:i w:val="false"/>
-          <w:iCs w:val="false"/>
-        </w:rPr>
-      </w:pPr>
-      <w:r>
-        <w:rPr>
-          <w:b w:val="false"/>
-          <w:bCs w:val="false"/>
-          <w:i w:val="false"/>
-          <w:iCs w:val="false"/>
-        </w:rPr>
+        <w:numPr>
+          <w:ilvl w:val="1"/>
+          <w:numId w:val="3"/>
+        </w:numPr>
+        <w:bidi w:val="0"/>
+        <w:spacing w:lineRule="auto" w:line="360" w:before="0" w:after="0"/>
+        <w:jc w:val="start"/>
+        <w:rPr>
+          <w:b w:val="false"/>
+          <w:bCs w:val="false"/>
+          <w:i w:val="false"/>
+          <w:i w:val="false"/>
+          <w:iCs w:val="false"/>
+          <w:sz w:val="32"/>
+          <w:szCs w:val="32"/>
+        </w:rPr>
+      </w:pPr>
+      <w:r>
+        <w:rPr>
+          <w:b w:val="false"/>
+          <w:bCs w:val="false"/>
+          <w:i w:val="false"/>
+          <w:iCs w:val="false"/>
+          <w:sz w:val="24"/>
+          <w:szCs w:val="24"/>
+        </w:rPr>
+        <w:t xml:space="preserve">Evaluating classifier: </w:t>
+      </w:r>
+      <w:r>
+        <w:rPr>
+          <w:b/>
+          <w:bCs/>
+          <w:i w:val="false"/>
+          <w:iCs w:val="false"/>
+          <w:sz w:val="24"/>
+          <w:szCs w:val="24"/>
+        </w:rPr>
+        <w:t>SIFT</w:t>
+      </w:r>
+      <w:r>
+        <w:rPr>
+          <w:b w:val="false"/>
+          <w:bCs w:val="false"/>
+          <w:i w:val="false"/>
+          <w:iCs w:val="false"/>
+          <w:sz w:val="24"/>
+          <w:szCs w:val="24"/>
+        </w:rPr>
+        <w:t xml:space="preserve">, </w:t>
+      </w:r>
+      <w:r>
+        <w:rPr>
+          <w:b w:val="false"/>
+          <w:bCs w:val="false"/>
+          <w:i w:val="false"/>
+          <w:iCs w:val="false"/>
+        </w:rPr>
+        <w:t xml:space="preserve">Accuracies: </w:t>
+      </w:r>
+      <w:r>
+        <w:rPr>
+          <w:b/>
+          <w:bCs/>
+          <w:i w:val="false"/>
+          <w:iCs w:val="false"/>
+        </w:rPr>
+        <w:t>0.9157340355497038</w:t>
+      </w:r>
+    </w:p>
+    <w:p>
+      <w:pPr>
+        <w:pStyle w:val="Normal"/>
+        <w:bidi w:val="0"/>
+        <w:spacing w:lineRule="auto" w:line="360"/>
+        <w:jc w:val="start"/>
+        <w:rPr>
+          <w:b w:val="false"/>
+          <w:bCs w:val="false"/>
+          <w:i w:val="false"/>
+          <w:i w:val="false"/>
+          <w:iCs w:val="false"/>
+        </w:rPr>
+      </w:pPr>
+      <w:r>
+        <w:rPr>
+          <w:b w:val="false"/>
+          <w:bCs w:val="false"/>
+          <w:i w:val="false"/>
+          <w:iCs w:val="false"/>
+        </w:rPr>
+      </w:r>
+    </w:p>
+    <w:p>
+      <w:pPr>
+        <w:pStyle w:val="Normal"/>
+        <w:widowControl/>
+        <w:numPr>
+          <w:ilvl w:val="0"/>
+          <w:numId w:val="0"/>
+        </w:numPr>
+        <w:suppressAutoHyphens w:val="true"/>
+        <w:bidi w:val="0"/>
+        <w:spacing w:lineRule="auto" w:line="360"/>
+        <w:jc w:val="start"/>
+        <w:rPr>
+          <w:b w:val="false"/>
+          <w:bCs w:val="false"/>
+          <w:i w:val="false"/>
+          <w:i w:val="false"/>
+          <w:iCs w:val="false"/>
+        </w:rPr>
+      </w:pPr>
+      <w:r>
+        <w:rPr/>
+        <w:drawing>
+          <wp:anchor behindDoc="0" distT="0" distB="0" distL="0" distR="0" simplePos="0" locked="0" layoutInCell="0" allowOverlap="1" relativeHeight="8">
+            <wp:simplePos x="0" y="0"/>
+            <wp:positionH relativeFrom="column">
+              <wp:align>center</wp:align>
+            </wp:positionH>
+            <wp:positionV relativeFrom="paragraph">
+              <wp:posOffset>635</wp:posOffset>
+            </wp:positionV>
+            <wp:extent cx="6332220" cy="6094730"/>
+            <wp:effectExtent l="0" t="0" r="0" b="0"/>
+            <wp:wrapSquare wrapText="largest"/>
+            <wp:docPr id="5" name="Image5" descr="" title=""/>
+            <wp:cNvGraphicFramePr>
+              <a:graphicFrameLocks xmlns:a="http://schemas.openxmlformats.org/drawingml/2006/main" noChangeAspect="1"/>
+            </wp:cNvGraphicFramePr>
+            <a:graphic xmlns:a="http://schemas.openxmlformats.org/drawingml/2006/main">
+              <a:graphicData uri="http://schemas.openxmlformats.org/drawingml/2006/picture">
+                <pic:pic xmlns:pic="http://schemas.openxmlformats.org/drawingml/2006/picture">
+                  <pic:nvPicPr>
+                    <pic:cNvPr id="5" name="Image5" descr="" title=""/>
+                    <pic:cNvPicPr>
+                      <a:picLocks noChangeAspect="1" noChangeArrowheads="1"/>
+                    </pic:cNvPicPr>
+                  </pic:nvPicPr>
+                  <pic:blipFill>
+                    <a:blip r:embed="rId6"/>
+                    <a:stretch>
+                      <a:fillRect/>
+                    </a:stretch>
+                  </pic:blipFill>
+                  <pic:spPr bwMode="auto">
+                    <a:xfrm>
+                      <a:off x="0" y="0"/>
+                      <a:ext cx="6332220" cy="6094730"/>
+                    </a:xfrm>
+                    <a:prstGeom prst="rect">
+                      <a:avLst/>
+                    </a:prstGeom>
+                  </pic:spPr>
+                </pic:pic>
+              </a:graphicData>
+            </a:graphic>
+          </wp:anchor>
+        </w:drawing>
+      </w:r>
+      <w:r>
+        <w:br w:type="page"/>
+      </w:r>
+    </w:p>
+    <w:p>
+      <w:pPr>
+        <w:pStyle w:val="Normal"/>
+        <w:numPr>
+          <w:ilvl w:val="1"/>
+          <w:numId w:val="3"/>
+        </w:numPr>
+        <w:bidi w:val="0"/>
+        <w:spacing w:lineRule="auto" w:line="360"/>
+        <w:jc w:val="start"/>
+        <w:rPr>
+          <w:b w:val="false"/>
+          <w:bCs w:val="false"/>
+          <w:i w:val="false"/>
+          <w:i w:val="false"/>
+          <w:iCs w:val="false"/>
+        </w:rPr>
+      </w:pPr>
+      <w:r>
+        <w:rPr>
+          <w:b w:val="false"/>
+          <w:bCs w:val="false"/>
+          <w:i w:val="false"/>
+          <w:iCs w:val="false"/>
+        </w:rPr>
+        <w:t xml:space="preserve">Evaluating classifier: </w:t>
+      </w:r>
+      <w:r>
+        <w:rPr>
+          <w:b/>
+          <w:bCs/>
+          <w:i w:val="false"/>
+          <w:iCs w:val="false"/>
+        </w:rPr>
+        <w:t>ORB</w:t>
+      </w:r>
+      <w:r>
+        <w:rPr>
+          <w:b w:val="false"/>
+          <w:bCs w:val="false"/>
+          <w:i w:val="false"/>
+          <w:iCs w:val="false"/>
+        </w:rPr>
+        <w:t xml:space="preserve">, Accuracies: </w:t>
+      </w:r>
+      <w:r>
+        <w:rPr>
+          <w:b/>
+          <w:bCs/>
+          <w:i w:val="false"/>
+          <w:iCs w:val="false"/>
+        </w:rPr>
+        <w:t>0.7533565390353059</w:t>
+      </w:r>
+    </w:p>
+    <w:p>
+      <w:pPr>
+        <w:pStyle w:val="Normal"/>
+        <w:bidi w:val="0"/>
+        <w:spacing w:lineRule="auto" w:line="360"/>
+        <w:jc w:val="start"/>
+        <w:rPr>
+          <w:b w:val="false"/>
+          <w:bCs w:val="false"/>
+          <w:i w:val="false"/>
+          <w:i w:val="false"/>
+          <w:iCs w:val="false"/>
+        </w:rPr>
+      </w:pPr>
+      <w:r>
+        <w:rPr>
+          <w:b w:val="false"/>
+          <w:bCs w:val="false"/>
+          <w:i w:val="false"/>
+          <w:iCs w:val="false"/>
+        </w:rPr>
+      </w:r>
+    </w:p>
+    <w:p>
+      <w:pPr>
+        <w:pStyle w:val="Normal"/>
+        <w:bidi w:val="0"/>
+        <w:spacing w:lineRule="auto" w:line="360"/>
+        <w:jc w:val="start"/>
+        <w:rPr>
+          <w:b w:val="false"/>
+          <w:bCs w:val="false"/>
+          <w:i w:val="false"/>
+          <w:i w:val="false"/>
+          <w:iCs w:val="false"/>
+        </w:rPr>
+      </w:pPr>
+      <w:r>
+        <w:rPr>
+          <w:b w:val="false"/>
+          <w:bCs w:val="false"/>
+          <w:i w:val="false"/>
+          <w:iCs w:val="false"/>
+        </w:rPr>
+        <w:drawing>
+          <wp:anchor behindDoc="0" distT="0" distB="0" distL="0" distR="0" simplePos="0" locked="0" layoutInCell="0" allowOverlap="1" relativeHeight="6">
+            <wp:simplePos x="0" y="0"/>
+            <wp:positionH relativeFrom="column">
+              <wp:posOffset>0</wp:posOffset>
+            </wp:positionH>
+            <wp:positionV relativeFrom="paragraph">
+              <wp:posOffset>296545</wp:posOffset>
+            </wp:positionV>
+            <wp:extent cx="6332220" cy="6149975"/>
+            <wp:effectExtent l="0" t="0" r="0" b="0"/>
+            <wp:wrapSquare wrapText="largest"/>
+            <wp:docPr id="6" name="Image6" descr="" title=""/>
+            <wp:cNvGraphicFramePr>
+              <a:graphicFrameLocks xmlns:a="http://schemas.openxmlformats.org/drawingml/2006/main" noChangeAspect="1"/>
+            </wp:cNvGraphicFramePr>
+            <a:graphic xmlns:a="http://schemas.openxmlformats.org/drawingml/2006/main">
+              <a:graphicData uri="http://schemas.openxmlformats.org/drawingml/2006/picture">
+                <pic:pic xmlns:pic="http://schemas.openxmlformats.org/drawingml/2006/picture">
+                  <pic:nvPicPr>
+                    <pic:cNvPr id="6" name="Image6" descr="" title=""/>
+                    <pic:cNvPicPr>
+                      <a:picLocks noChangeAspect="1" noChangeArrowheads="1"/>
+                    </pic:cNvPicPr>
+                  </pic:nvPicPr>
+                  <pic:blipFill>
+                    <a:blip r:embed="rId7"/>
+                    <a:stretch>
+                      <a:fillRect/>
+                    </a:stretch>
+                  </pic:blipFill>
+                  <pic:spPr bwMode="auto">
+                    <a:xfrm>
+                      <a:off x="0" y="0"/>
+                      <a:ext cx="6332220" cy="6149975"/>
+                    </a:xfrm>
+                    <a:prstGeom prst="rect">
+                      <a:avLst/>
+                    </a:prstGeom>
+                  </pic:spPr>
+                </pic:pic>
+              </a:graphicData>
+            </a:graphic>
+          </wp:anchor>
+        </w:drawing>
+      </w:r>
+    </w:p>
+    <w:p>
+      <w:pPr>
+        <w:pStyle w:val="Normal"/>
+        <w:bidi w:val="0"/>
+        <w:spacing w:lineRule="auto" w:line="360"/>
+        <w:jc w:val="start"/>
+        <w:rPr>
+          <w:b w:val="false"/>
+          <w:bCs w:val="false"/>
+          <w:i w:val="false"/>
+          <w:i w:val="false"/>
+          <w:iCs w:val="false"/>
+        </w:rPr>
+      </w:pPr>
+      <w:r>
+        <w:rPr>
+          <w:b w:val="false"/>
+          <w:bCs w:val="false"/>
+          <w:i w:val="false"/>
+          <w:iCs w:val="false"/>
+        </w:rPr>
+      </w:r>
+    </w:p>
+    <w:p>
+      <w:pPr>
+        <w:pStyle w:val="Normal"/>
+        <w:bidi w:val="0"/>
+        <w:spacing w:lineRule="auto" w:line="360"/>
+        <w:jc w:val="start"/>
+        <w:rPr>
+          <w:b w:val="false"/>
+          <w:bCs w:val="false"/>
+          <w:i w:val="false"/>
+          <w:i w:val="false"/>
+          <w:iCs w:val="false"/>
+        </w:rPr>
+      </w:pPr>
+      <w:r>
+        <w:rPr>
+          <w:b w:val="false"/>
+          <w:bCs w:val="false"/>
+          <w:i w:val="false"/>
+          <w:iCs w:val="false"/>
+        </w:rPr>
+      </w:r>
+    </w:p>
+    <w:p>
+      <w:pPr>
+        <w:pStyle w:val="Normal"/>
+        <w:bidi w:val="0"/>
+        <w:spacing w:lineRule="auto" w:line="360"/>
+        <w:jc w:val="start"/>
+        <w:rPr>
+          <w:b w:val="false"/>
+          <w:bCs w:val="false"/>
+          <w:i w:val="false"/>
+          <w:i w:val="false"/>
+          <w:iCs w:val="false"/>
+        </w:rPr>
+      </w:pPr>
+      <w:r>
+        <w:rPr>
+          <w:b w:val="false"/>
+          <w:bCs w:val="false"/>
+          <w:i w:val="false"/>
+          <w:iCs w:val="false"/>
+        </w:rPr>
+      </w:r>
+    </w:p>
+    <w:p>
+      <w:pPr>
+        <w:pStyle w:val="Normal"/>
+        <w:bidi w:val="0"/>
+        <w:spacing w:lineRule="auto" w:line="360"/>
+        <w:jc w:val="start"/>
+        <w:rPr>
+          <w:b w:val="false"/>
+          <w:bCs w:val="false"/>
+          <w:i w:val="false"/>
+          <w:i w:val="false"/>
+          <w:iCs w:val="false"/>
+        </w:rPr>
+      </w:pPr>
+      <w:r>
+        <w:rPr>
+          <w:b w:val="false"/>
+          <w:bCs w:val="false"/>
+          <w:i w:val="false"/>
+          <w:iCs w:val="false"/>
+        </w:rPr>
+      </w:r>
+    </w:p>
+    <w:p>
+      <w:pPr>
+        <w:pStyle w:val="Normal"/>
+        <w:bidi w:val="0"/>
+        <w:spacing w:lineRule="auto" w:line="360"/>
+        <w:jc w:val="start"/>
+        <w:rPr>
+          <w:b w:val="false"/>
+          <w:bCs w:val="false"/>
+          <w:i w:val="false"/>
+          <w:i w:val="false"/>
+          <w:iCs w:val="false"/>
+        </w:rPr>
+      </w:pPr>
+      <w:r>
+        <w:rPr>
+          <w:b w:val="false"/>
+          <w:bCs w:val="false"/>
+          <w:i w:val="false"/>
+          <w:iCs w:val="false"/>
+        </w:rPr>
+      </w:r>
+    </w:p>
+    <w:p>
+      <w:pPr>
+        <w:pStyle w:val="Normal"/>
+        <w:widowControl/>
+        <w:numPr>
+          <w:ilvl w:val="0"/>
+          <w:numId w:val="0"/>
+        </w:numPr>
+        <w:suppressAutoHyphens w:val="true"/>
+        <w:bidi w:val="0"/>
+        <w:spacing w:lineRule="auto" w:line="360"/>
+        <w:jc w:val="start"/>
+        <w:rPr>
+          <w:b w:val="false"/>
+          <w:bCs w:val="false"/>
+          <w:i w:val="false"/>
+          <w:i w:val="false"/>
+          <w:iCs w:val="false"/>
+        </w:rPr>
+      </w:pPr>
+      <w:r>
+        <w:rPr/>
+      </w:r>
+      <w:r>
+        <w:br w:type="page"/>
+      </w:r>
+    </w:p>
+    <w:p>
+      <w:pPr>
+        <w:pStyle w:val="Normal"/>
+        <w:numPr>
+          <w:ilvl w:val="1"/>
+          <w:numId w:val="3"/>
+        </w:numPr>
+        <w:bidi w:val="0"/>
+        <w:spacing w:lineRule="auto" w:line="360"/>
+        <w:jc w:val="start"/>
+        <w:rPr>
+          <w:b w:val="false"/>
+          <w:bCs w:val="false"/>
+          <w:i w:val="false"/>
+          <w:i w:val="false"/>
+          <w:iCs w:val="false"/>
+        </w:rPr>
+      </w:pPr>
+      <w:r>
+        <w:rPr>
+          <w:b w:val="false"/>
+          <w:bCs w:val="false"/>
+          <w:i w:val="false"/>
+          <w:iCs w:val="false"/>
+        </w:rPr>
+        <w:t xml:space="preserve">Evaluating classifier: </w:t>
+      </w:r>
+      <w:r>
+        <w:rPr>
+          <w:b/>
+          <w:bCs/>
+          <w:i w:val="false"/>
+          <w:iCs w:val="false"/>
+        </w:rPr>
+        <w:t>BRISK</w:t>
+      </w:r>
+      <w:r>
+        <w:rPr>
+          <w:b w:val="false"/>
+          <w:bCs w:val="false"/>
+          <w:i w:val="false"/>
+          <w:iCs w:val="false"/>
+        </w:rPr>
+        <w:t xml:space="preserve">, Accuracies: </w:t>
+      </w:r>
+      <w:r>
+        <w:rPr>
+          <w:b/>
+          <w:bCs/>
+          <w:i w:val="false"/>
+          <w:iCs w:val="false"/>
+        </w:rPr>
+        <w:t>0.8189285714285715</w:t>
+      </w:r>
+    </w:p>
+    <w:p>
+      <w:pPr>
+        <w:pStyle w:val="Normal"/>
+        <w:bidi w:val="0"/>
+        <w:spacing w:lineRule="auto" w:line="360"/>
+        <w:jc w:val="start"/>
+        <w:rPr>
+          <w:b w:val="false"/>
+          <w:bCs w:val="false"/>
+          <w:i w:val="false"/>
+          <w:i w:val="false"/>
+          <w:iCs w:val="false"/>
+        </w:rPr>
+      </w:pPr>
+      <w:r>
+        <w:rPr>
+          <w:b w:val="false"/>
+          <w:bCs w:val="false"/>
+          <w:i w:val="false"/>
+          <w:iCs w:val="false"/>
+        </w:rPr>
+      </w:r>
+    </w:p>
+    <w:p>
+      <w:pPr>
+        <w:pStyle w:val="Normal"/>
+        <w:bidi w:val="0"/>
+        <w:spacing w:lineRule="auto" w:line="360"/>
+        <w:jc w:val="start"/>
+        <w:rPr>
+          <w:b w:val="false"/>
+          <w:bCs w:val="false"/>
+          <w:i w:val="false"/>
+          <w:i w:val="false"/>
+          <w:iCs w:val="false"/>
+        </w:rPr>
+      </w:pPr>
+      <w:r>
+        <w:rPr>
+          <w:b w:val="false"/>
+          <w:bCs w:val="false"/>
+          <w:i w:val="false"/>
+          <w:iCs w:val="false"/>
+        </w:rPr>
+      </w:r>
+    </w:p>
+    <w:p>
+      <w:pPr>
+        <w:pStyle w:val="Normal"/>
+        <w:bidi w:val="0"/>
+        <w:spacing w:lineRule="auto" w:line="360"/>
+        <w:jc w:val="start"/>
+        <w:rPr>
+          <w:b w:val="false"/>
+          <w:bCs w:val="false"/>
+          <w:i w:val="false"/>
+          <w:i w:val="false"/>
+          <w:iCs w:val="false"/>
+        </w:rPr>
+      </w:pPr>
+      <w:r>
+        <w:rPr>
+          <w:b w:val="false"/>
+          <w:bCs w:val="false"/>
+          <w:i w:val="false"/>
+          <w:iCs w:val="false"/>
+        </w:rPr>
+        <w:drawing>
+          <wp:anchor behindDoc="0" distT="0" distB="0" distL="0" distR="0" simplePos="0" locked="0" layoutInCell="0" allowOverlap="1" relativeHeight="7">
+            <wp:simplePos x="0" y="0"/>
+            <wp:positionH relativeFrom="column">
+              <wp:align>center</wp:align>
+            </wp:positionH>
+            <wp:positionV relativeFrom="paragraph">
+              <wp:posOffset>635</wp:posOffset>
+            </wp:positionV>
+            <wp:extent cx="6332220" cy="6094730"/>
+            <wp:effectExtent l="0" t="0" r="0" b="0"/>
+            <wp:wrapSquare wrapText="largest"/>
+            <wp:docPr id="7" name="Image7" descr="" title=""/>
+            <wp:cNvGraphicFramePr>
+              <a:graphicFrameLocks xmlns:a="http://schemas.openxmlformats.org/drawingml/2006/main" noChangeAspect="1"/>
+            </wp:cNvGraphicFramePr>
+            <a:graphic xmlns:a="http://schemas.openxmlformats.org/drawingml/2006/main">
+              <a:graphicData uri="http://schemas.openxmlformats.org/drawingml/2006/picture">
+                <pic:pic xmlns:pic="http://schemas.openxmlformats.org/drawingml/2006/picture">
+                  <pic:nvPicPr>
+                    <pic:cNvPr id="7" name="Image7" descr="" title=""/>
+                    <pic:cNvPicPr>
+                      <a:picLocks noChangeAspect="1" noChangeArrowheads="1"/>
+                    </pic:cNvPicPr>
+                  </pic:nvPicPr>
+                  <pic:blipFill>
+                    <a:blip r:embed="rId8"/>
+                    <a:stretch>
+                      <a:fillRect/>
+                    </a:stretch>
+                  </pic:blipFill>
+                  <pic:spPr bwMode="auto">
+                    <a:xfrm>
+                      <a:off x="0" y="0"/>
+                      <a:ext cx="6332220" cy="6094730"/>
+                    </a:xfrm>
+                    <a:prstGeom prst="rect">
+                      <a:avLst/>
+                    </a:prstGeom>
+                  </pic:spPr>
+                </pic:pic>
+              </a:graphicData>
+            </a:graphic>
+          </wp:anchor>
+        </w:drawing>
+      </w:r>
+    </w:p>
+    <w:p>
+      <w:pPr>
+        <w:pStyle w:val="Normal"/>
+        <w:bidi w:val="0"/>
+        <w:spacing w:lineRule="auto" w:line="360"/>
+        <w:jc w:val="start"/>
+        <w:rPr>
+          <w:b w:val="false"/>
+          <w:bCs w:val="false"/>
+          <w:i w:val="false"/>
+          <w:i w:val="false"/>
+          <w:iCs w:val="false"/>
+        </w:rPr>
+      </w:pPr>
+      <w:r>
+        <w:rPr>
+          <w:b w:val="false"/>
+          <w:bCs w:val="false"/>
+          <w:i w:val="false"/>
+          <w:iCs w:val="false"/>
+        </w:rPr>
+      </w:r>
+    </w:p>
+    <w:p>
+      <w:pPr>
+        <w:pStyle w:val="Normal"/>
+        <w:bidi w:val="0"/>
+        <w:spacing w:lineRule="auto" w:line="360"/>
+        <w:jc w:val="start"/>
+        <w:rPr>
+          <w:b w:val="false"/>
+          <w:bCs w:val="false"/>
+          <w:i w:val="false"/>
+          <w:i w:val="false"/>
+          <w:iCs w:val="false"/>
+        </w:rPr>
+      </w:pPr>
+      <w:r>
+        <w:rPr>
+          <w:b w:val="false"/>
+          <w:bCs w:val="false"/>
+          <w:i w:val="false"/>
+          <w:iCs w:val="false"/>
+        </w:rPr>
+      </w:r>
+    </w:p>
+    <w:p>
+      <w:pPr>
+        <w:pStyle w:val="Normal"/>
+        <w:bidi w:val="0"/>
+        <w:spacing w:lineRule="auto" w:line="360"/>
+        <w:jc w:val="start"/>
+        <w:rPr>
+          <w:b w:val="false"/>
+          <w:bCs w:val="false"/>
+          <w:i w:val="false"/>
+          <w:i w:val="false"/>
+          <w:iCs w:val="false"/>
+        </w:rPr>
+      </w:pPr>
+      <w:r>
+        <w:rPr>
+          <w:b w:val="false"/>
+          <w:bCs w:val="false"/>
+          <w:i w:val="false"/>
+          <w:iCs w:val="false"/>
+        </w:rPr>
+      </w:r>
+    </w:p>
+    <w:p>
+      <w:pPr>
+        <w:pStyle w:val="Normal"/>
+        <w:bidi w:val="0"/>
+        <w:spacing w:lineRule="auto" w:line="360"/>
+        <w:jc w:val="start"/>
+        <w:rPr>
+          <w:b w:val="false"/>
+          <w:bCs w:val="false"/>
+          <w:i w:val="false"/>
+          <w:i w:val="false"/>
+          <w:iCs w:val="false"/>
+        </w:rPr>
+      </w:pPr>
+      <w:r>
+        <w:rPr>
+          <w:b w:val="false"/>
+          <w:bCs w:val="false"/>
+          <w:i w:val="false"/>
+          <w:iCs w:val="false"/>
+        </w:rPr>
+      </w:r>
+    </w:p>
+    <w:p>
+      <w:pPr>
+        <w:pStyle w:val="Normal"/>
+        <w:bidi w:val="0"/>
+        <w:spacing w:lineRule="auto" w:line="360"/>
+        <w:jc w:val="start"/>
+        <w:rPr>
+          <w:b w:val="false"/>
+          <w:bCs w:val="false"/>
+          <w:i w:val="false"/>
+          <w:i w:val="false"/>
+          <w:iCs w:val="false"/>
+        </w:rPr>
+      </w:pPr>
+      <w:r>
+        <w:rPr>
+          <w:b w:val="false"/>
+          <w:bCs w:val="false"/>
+          <w:i w:val="false"/>
+          <w:iCs w:val="false"/>
+        </w:rPr>
+      </w:r>
+    </w:p>
+    <w:p>
+      <w:pPr>
+        <w:pStyle w:val="Normal"/>
+        <w:numPr>
+          <w:ilvl w:val="0"/>
+          <w:numId w:val="3"/>
+        </w:numPr>
+        <w:bidi w:val="0"/>
+        <w:spacing w:lineRule="auto" w:line="360"/>
+        <w:jc w:val="start"/>
+        <w:rPr/>
+      </w:pPr>
+      <w:r>
+        <w:rPr>
+          <w:sz w:val="32"/>
+          <w:szCs w:val="32"/>
+        </w:rPr>
+        <w:t>D</w:t>
+      </w:r>
+      <w:r>
+        <w:rPr>
+          <w:sz w:val="32"/>
+          <w:szCs w:val="32"/>
+        </w:rPr>
+        <w:t>iscuss</w:t>
+      </w:r>
+      <w:r>
+        <w:rPr>
+          <w:sz w:val="32"/>
+          <w:szCs w:val="32"/>
+        </w:rPr>
+        <w:t>ion</w:t>
+      </w:r>
+    </w:p>
+    <w:p>
+      <w:pPr>
+        <w:pStyle w:val="Heading1"/>
+        <w:spacing w:lineRule="auto" w:line="240"/>
+        <w:ind w:hanging="0" w:start="0"/>
+        <w:rPr>
+          <w:rFonts w:ascii="Liberation Serif" w:hAnsi="Liberation Serif"/>
+          <w:b w:val="false"/>
+          <w:bCs w:val="false"/>
+          <w:sz w:val="24"/>
+          <w:szCs w:val="24"/>
+        </w:rPr>
+      </w:pPr>
+      <w:r>
+        <w:rPr>
+          <w:rFonts w:ascii="Liberation Serif" w:hAnsi="Liberation Serif"/>
+          <w:b w:val="false"/>
+          <w:bCs w:val="false"/>
+          <w:sz w:val="24"/>
+          <w:szCs w:val="24"/>
+        </w:rPr>
+        <w:t xml:space="preserve">As we can see, </w:t>
+      </w:r>
+      <w:r>
+        <w:rPr>
+          <w:rFonts w:ascii="Liberation Serif" w:hAnsi="Liberation Serif"/>
+          <w:b/>
+          <w:bCs/>
+          <w:sz w:val="24"/>
+          <w:szCs w:val="24"/>
+        </w:rPr>
+        <w:t>SIFT</w:t>
+      </w:r>
+      <w:r>
+        <w:rPr>
+          <w:rFonts w:ascii="Liberation Serif" w:hAnsi="Liberation Serif"/>
+          <w:b w:val="false"/>
+          <w:bCs w:val="false"/>
+          <w:sz w:val="24"/>
+          <w:szCs w:val="24"/>
+        </w:rPr>
+        <w:t xml:space="preserve"> is better for accuracy and failures. </w:t>
+      </w:r>
+    </w:p>
+    <w:p>
+      <w:pPr>
+        <w:pStyle w:val="Heading1"/>
+        <w:spacing w:lineRule="auto" w:line="360"/>
+        <w:ind w:hanging="0" w:start="0"/>
+        <w:rPr>
+          <w:rFonts w:ascii="Liberation Serif" w:hAnsi="Liberation Serif"/>
+          <w:b w:val="false"/>
+          <w:bCs w:val="false"/>
+          <w:sz w:val="24"/>
+          <w:szCs w:val="24"/>
+        </w:rPr>
+      </w:pPr>
+      <w:r>
+        <w:rPr>
+          <w:rFonts w:ascii="Liberation Serif" w:hAnsi="Liberation Serif"/>
+          <w:b w:val="false"/>
+          <w:bCs w:val="false"/>
+          <w:sz w:val="24"/>
+          <w:szCs w:val="24"/>
+        </w:rPr>
+        <w:t xml:space="preserve">We also discuss above section that each descriptor didn’t captured the same number of features. I mean; the sift descriptor described </w:t>
+      </w:r>
+      <w:r>
+        <w:rPr>
+          <w:rFonts w:ascii="Liberation Serif" w:hAnsi="Liberation Serif"/>
+          <w:b/>
+          <w:bCs/>
+          <w:i/>
+          <w:iCs/>
+          <w:sz w:val="24"/>
+          <w:szCs w:val="24"/>
+        </w:rPr>
+        <w:t>5231</w:t>
+      </w:r>
+      <w:r>
+        <w:rPr>
+          <w:rFonts w:ascii="Liberation Serif" w:hAnsi="Liberation Serif"/>
+          <w:b w:val="false"/>
+          <w:bCs w:val="false"/>
+          <w:sz w:val="24"/>
+          <w:szCs w:val="24"/>
+        </w:rPr>
+        <w:t xml:space="preserve"> features for </w:t>
+      </w:r>
+      <w:r>
+        <w:rPr>
+          <w:rFonts w:ascii="Liberation Serif" w:hAnsi="Liberation Serif"/>
+          <w:b w:val="false"/>
+          <w:bCs w:val="false"/>
+          <w:i/>
+          <w:iCs/>
+          <w:sz w:val="24"/>
+          <w:szCs w:val="24"/>
+        </w:rPr>
+        <w:t>tomato</w:t>
+      </w:r>
+      <w:r>
+        <w:rPr>
+          <w:rFonts w:ascii="Liberation Serif" w:hAnsi="Liberation Serif"/>
+          <w:b w:val="false"/>
+          <w:bCs w:val="false"/>
+          <w:sz w:val="24"/>
+          <w:szCs w:val="24"/>
+        </w:rPr>
+        <w:t xml:space="preserve"> object while the orb descriptor described </w:t>
+      </w:r>
+      <w:r>
+        <w:rPr>
+          <w:rFonts w:ascii="Liberation Serif" w:hAnsi="Liberation Serif"/>
+          <w:b/>
+          <w:bCs/>
+          <w:i/>
+          <w:iCs/>
+          <w:sz w:val="24"/>
+          <w:szCs w:val="24"/>
+        </w:rPr>
+        <w:t>320</w:t>
+      </w:r>
+      <w:r>
+        <w:rPr>
+          <w:rFonts w:ascii="Liberation Serif" w:hAnsi="Liberation Serif"/>
+          <w:b w:val="false"/>
+          <w:bCs w:val="false"/>
+          <w:sz w:val="24"/>
+          <w:szCs w:val="24"/>
+        </w:rPr>
+        <w:t xml:space="preserve"> features for </w:t>
+      </w:r>
+      <w:r>
+        <w:rPr>
+          <w:rFonts w:ascii="Liberation Serif" w:hAnsi="Liberation Serif"/>
+          <w:b w:val="false"/>
+          <w:bCs w:val="false"/>
+          <w:i/>
+          <w:iCs/>
+          <w:sz w:val="24"/>
+          <w:szCs w:val="24"/>
+        </w:rPr>
+        <w:t xml:space="preserve">tomato </w:t>
+      </w:r>
+      <w:r>
+        <w:rPr>
+          <w:rFonts w:ascii="Liberation Serif" w:hAnsi="Liberation Serif"/>
+          <w:b w:val="false"/>
+          <w:bCs w:val="false"/>
+          <w:sz w:val="24"/>
+          <w:szCs w:val="24"/>
+        </w:rPr>
+        <w:t xml:space="preserve">object and brisk descriptor described </w:t>
+      </w:r>
+      <w:r>
+        <w:rPr>
+          <w:rFonts w:ascii="Liberation Serif" w:hAnsi="Liberation Serif"/>
+          <w:b/>
+          <w:bCs/>
+          <w:i/>
+          <w:iCs/>
+          <w:sz w:val="24"/>
+          <w:szCs w:val="24"/>
+        </w:rPr>
+        <w:t>1347</w:t>
+      </w:r>
+      <w:r>
+        <w:rPr>
+          <w:rFonts w:ascii="Liberation Serif" w:hAnsi="Liberation Serif"/>
+          <w:b w:val="false"/>
+          <w:bCs w:val="false"/>
+          <w:sz w:val="24"/>
+          <w:szCs w:val="24"/>
+        </w:rPr>
+        <w:t xml:space="preserve"> features for </w:t>
+      </w:r>
+      <w:r>
+        <w:rPr>
+          <w:rFonts w:ascii="Liberation Serif" w:hAnsi="Liberation Serif"/>
+          <w:b w:val="false"/>
+          <w:bCs w:val="false"/>
+          <w:i/>
+          <w:iCs/>
+          <w:sz w:val="24"/>
+          <w:szCs w:val="24"/>
+        </w:rPr>
+        <w:t>tomato</w:t>
+      </w:r>
+      <w:r>
+        <w:rPr>
+          <w:rFonts w:ascii="Liberation Serif" w:hAnsi="Liberation Serif"/>
+          <w:b w:val="false"/>
+          <w:bCs w:val="false"/>
+          <w:sz w:val="24"/>
+          <w:szCs w:val="24"/>
+        </w:rPr>
+        <w:t xml:space="preserve"> object. </w:t>
+      </w:r>
+    </w:p>
+    <w:p>
+      <w:pPr>
+        <w:pStyle w:val="BodyText"/>
+        <w:spacing w:lineRule="auto" w:line="360"/>
+        <w:rPr>
+          <w:color w:val="C9211E"/>
+        </w:rPr>
+      </w:pPr>
+      <w:r>
+        <w:rPr>
+          <w:rFonts w:ascii="Liberation Serif" w:hAnsi="Liberation Serif"/>
+          <w:b w:val="false"/>
+          <w:bCs w:val="false"/>
+          <w:color w:val="C9211E"/>
+          <w:sz w:val="24"/>
+          <w:szCs w:val="24"/>
+        </w:rPr>
+        <w:tab/>
+        <w:t>These results occur from the methods that each algorithm uses when detecting features. Because if the algorithm cannot detect a feature for each image, it cannot say anything about the image, so the accuracy rate decreases.</w:t>
+      </w:r>
+    </w:p>
+    <w:p>
+      <w:pPr>
+        <w:pStyle w:val="Normal"/>
+        <w:bidi w:val="0"/>
+        <w:spacing w:lineRule="auto" w:line="360"/>
+        <w:jc w:val="start"/>
+        <w:rPr>
+          <w:b w:val="false"/>
+          <w:bCs w:val="false"/>
+          <w:i w:val="false"/>
+          <w:i w:val="false"/>
+          <w:iCs w:val="false"/>
+        </w:rPr>
+      </w:pPr>
+      <w:r>
+        <w:rPr>
+          <w:b w:val="false"/>
+          <w:bCs w:val="false"/>
+          <w:i w:val="false"/>
+          <w:iCs w:val="false"/>
+        </w:rPr>
+        <w:drawing>
+          <wp:anchor behindDoc="0" distT="0" distB="0" distL="0" distR="0" simplePos="0" locked="0" layoutInCell="0" allowOverlap="1" relativeHeight="9">
+            <wp:simplePos x="0" y="0"/>
+            <wp:positionH relativeFrom="column">
+              <wp:posOffset>580390</wp:posOffset>
+            </wp:positionH>
+            <wp:positionV relativeFrom="paragraph">
+              <wp:posOffset>137795</wp:posOffset>
+            </wp:positionV>
+            <wp:extent cx="5106035" cy="5837555"/>
+            <wp:effectExtent l="0" t="0" r="0" b="0"/>
+            <wp:wrapSquare wrapText="largest"/>
+            <wp:docPr id="8" name="Image3 Copy 1" descr="" title=""/>
+            <wp:cNvGraphicFramePr>
+              <a:graphicFrameLocks xmlns:a="http://schemas.openxmlformats.org/drawingml/2006/main" noChangeAspect="1"/>
+            </wp:cNvGraphicFramePr>
+            <a:graphic xmlns:a="http://schemas.openxmlformats.org/drawingml/2006/main">
+              <a:graphicData uri="http://schemas.openxmlformats.org/drawingml/2006/picture">
+                <pic:pic xmlns:pic="http://schemas.openxmlformats.org/drawingml/2006/picture">
+                  <pic:nvPicPr>
+                    <pic:cNvPr id="8" name="Image3 Copy 1" descr="" title=""/>
+                    <pic:cNvPicPr>
+                      <a:picLocks noChangeAspect="1" noChangeArrowheads="1"/>
+                    </pic:cNvPicPr>
+                  </pic:nvPicPr>
+                  <pic:blipFill>
+                    <a:blip r:embed="rId9"/>
+                    <a:stretch>
+                      <a:fillRect/>
+                    </a:stretch>
+                  </pic:blipFill>
+                  <pic:spPr bwMode="auto">
+                    <a:xfrm>
+                      <a:off x="0" y="0"/>
+                      <a:ext cx="5106035" cy="5837555"/>
+                    </a:xfrm>
+                    <a:prstGeom prst="rect">
+                      <a:avLst/>
+                    </a:prstGeom>
+                  </pic:spPr>
+                </pic:pic>
+              </a:graphicData>
+            </a:graphic>
+          </wp:anchor>
+        </w:drawing>
       </w:r>
     </w:p>
     <w:p>
@@ -2668,6 +3336,126 @@
   <w:abstractNum w:abstractNumId="1">
     <w:lvl w:ilvl="0">
       <w:start w:val="1"/>
+      <w:pStyle w:val="Heading1"/>
+      <w:numFmt w:val="none"/>
+      <w:suff w:val="nothing"/>
+      <w:lvlText w:val=""/>
+      <w:lvlJc w:val="start"/>
+      <w:pPr>
+        <w:tabs>
+          <w:tab w:val="num" w:pos="0"/>
+        </w:tabs>
+        <w:ind w:start="0" w:hanging="0"/>
+      </w:pPr>
+    </w:lvl>
+    <w:lvl w:ilvl="1">
+      <w:start w:val="1"/>
+      <w:numFmt w:val="none"/>
+      <w:suff w:val="nothing"/>
+      <w:lvlText w:val=""/>
+      <w:lvlJc w:val="start"/>
+      <w:pPr>
+        <w:tabs>
+          <w:tab w:val="num" w:pos="0"/>
+        </w:tabs>
+        <w:ind w:start="0" w:hanging="0"/>
+      </w:pPr>
+    </w:lvl>
+    <w:lvl w:ilvl="2">
+      <w:start w:val="1"/>
+      <w:numFmt w:val="none"/>
+      <w:suff w:val="nothing"/>
+      <w:lvlText w:val=""/>
+      <w:lvlJc w:val="start"/>
+      <w:pPr>
+        <w:tabs>
+          <w:tab w:val="num" w:pos="0"/>
+        </w:tabs>
+        <w:ind w:start="0" w:hanging="0"/>
+      </w:pPr>
+    </w:lvl>
+    <w:lvl w:ilvl="3">
+      <w:start w:val="1"/>
+      <w:numFmt w:val="none"/>
+      <w:suff w:val="nothing"/>
+      <w:lvlText w:val=""/>
+      <w:lvlJc w:val="start"/>
+      <w:pPr>
+        <w:tabs>
+          <w:tab w:val="num" w:pos="0"/>
+        </w:tabs>
+        <w:ind w:start="0" w:hanging="0"/>
+      </w:pPr>
+    </w:lvl>
+    <w:lvl w:ilvl="4">
+      <w:start w:val="1"/>
+      <w:numFmt w:val="none"/>
+      <w:suff w:val="nothing"/>
+      <w:lvlText w:val=""/>
+      <w:lvlJc w:val="start"/>
+      <w:pPr>
+        <w:tabs>
+          <w:tab w:val="num" w:pos="0"/>
+        </w:tabs>
+        <w:ind w:start="0" w:hanging="0"/>
+      </w:pPr>
+    </w:lvl>
+    <w:lvl w:ilvl="5">
+      <w:start w:val="1"/>
+      <w:numFmt w:val="none"/>
+      <w:suff w:val="nothing"/>
+      <w:lvlText w:val=""/>
+      <w:lvlJc w:val="start"/>
+      <w:pPr>
+        <w:tabs>
+          <w:tab w:val="num" w:pos="0"/>
+        </w:tabs>
+        <w:ind w:start="0" w:hanging="0"/>
+      </w:pPr>
+    </w:lvl>
+    <w:lvl w:ilvl="6">
+      <w:start w:val="1"/>
+      <w:numFmt w:val="none"/>
+      <w:suff w:val="nothing"/>
+      <w:lvlText w:val=""/>
+      <w:lvlJc w:val="start"/>
+      <w:pPr>
+        <w:tabs>
+          <w:tab w:val="num" w:pos="0"/>
+        </w:tabs>
+        <w:ind w:start="0" w:hanging="0"/>
+      </w:pPr>
+    </w:lvl>
+    <w:lvl w:ilvl="7">
+      <w:start w:val="1"/>
+      <w:numFmt w:val="none"/>
+      <w:suff w:val="nothing"/>
+      <w:lvlText w:val=""/>
+      <w:lvlJc w:val="start"/>
+      <w:pPr>
+        <w:tabs>
+          <w:tab w:val="num" w:pos="0"/>
+        </w:tabs>
+        <w:ind w:start="0" w:hanging="0"/>
+      </w:pPr>
+    </w:lvl>
+    <w:lvl w:ilvl="8">
+      <w:start w:val="1"/>
+      <w:numFmt w:val="none"/>
+      <w:suff w:val="nothing"/>
+      <w:lvlText w:val=""/>
+      <w:lvlJc w:val="start"/>
+      <w:pPr>
+        <w:tabs>
+          <w:tab w:val="num" w:pos="0"/>
+        </w:tabs>
+        <w:ind w:start="0" w:hanging="0"/>
+      </w:pPr>
+    </w:lvl>
+  </w:abstractNum>
+  <w:abstractNum w:abstractNumId="2">
+    <w:lvl w:ilvl="0">
+      <w:start w:val="1"/>
       <w:numFmt w:val="bullet"/>
       <w:lvlText w:val=""/>
       <w:lvlJc w:val="start"/>
@@ -2802,7 +3590,7 @@
       </w:rPr>
     </w:lvl>
   </w:abstractNum>
-  <w:abstractNum w:abstractNumId="2">
+  <w:abstractNum w:abstractNumId="3">
     <w:lvl w:ilvl="0">
       <w:start w:val="1"/>
       <w:numFmt w:val="bullet"/>
@@ -2939,7 +3727,7 @@
       </w:rPr>
     </w:lvl>
   </w:abstractNum>
-  <w:abstractNum w:abstractNumId="3">
+  <w:abstractNum w:abstractNumId="4">
     <w:lvl w:ilvl="0">
       <w:start w:val="1"/>
       <w:numFmt w:val="bullet"/>
@@ -3076,123 +3864,141 @@
       </w:rPr>
     </w:lvl>
   </w:abstractNum>
-  <w:abstractNum w:abstractNumId="4">
+  <w:abstractNum w:abstractNumId="5">
     <w:lvl w:ilvl="0">
       <w:start w:val="1"/>
-      <w:numFmt w:val="none"/>
-      <w:suff w:val="nothing"/>
-      <w:lvlText w:val=""/>
-      <w:lvlJc w:val="start"/>
-      <w:pPr>
-        <w:tabs>
-          <w:tab w:val="num" w:pos="0"/>
-        </w:tabs>
-        <w:ind w:start="0" w:hanging="0"/>
-      </w:pPr>
+      <w:numFmt w:val="bullet"/>
+      <w:lvlText w:val=""/>
+      <w:lvlJc w:val="start"/>
+      <w:pPr>
+        <w:tabs>
+          <w:tab w:val="num" w:pos="720"/>
+        </w:tabs>
+        <w:ind w:start="720" w:hanging="360"/>
+      </w:pPr>
+      <w:rPr>
+        <w:rFonts w:ascii="Wingdings" w:hAnsi="Wingdings" w:cs="Wingdings" w:hint="default"/>
+      </w:rPr>
     </w:lvl>
     <w:lvl w:ilvl="1">
       <w:start w:val="1"/>
-      <w:numFmt w:val="none"/>
-      <w:suff w:val="nothing"/>
-      <w:lvlText w:val=""/>
-      <w:lvlJc w:val="start"/>
-      <w:pPr>
-        <w:tabs>
-          <w:tab w:val="num" w:pos="0"/>
-        </w:tabs>
-        <w:ind w:start="0" w:hanging="0"/>
-      </w:pPr>
+      <w:numFmt w:val="bullet"/>
+      <w:lvlText w:val=""/>
+      <w:lvlJc w:val="start"/>
+      <w:pPr>
+        <w:tabs>
+          <w:tab w:val="num" w:pos="1080"/>
+        </w:tabs>
+        <w:ind w:start="1080" w:hanging="360"/>
+      </w:pPr>
+      <w:rPr>
+        <w:rFonts w:ascii="Wingdings" w:hAnsi="Wingdings" w:cs="Wingdings" w:hint="default"/>
+      </w:rPr>
     </w:lvl>
     <w:lvl w:ilvl="2">
       <w:start w:val="1"/>
-      <w:numFmt w:val="none"/>
-      <w:suff w:val="nothing"/>
-      <w:lvlText w:val=""/>
-      <w:lvlJc w:val="start"/>
-      <w:pPr>
-        <w:tabs>
-          <w:tab w:val="num" w:pos="0"/>
-        </w:tabs>
-        <w:ind w:start="0" w:hanging="0"/>
-      </w:pPr>
+      <w:numFmt w:val="bullet"/>
+      <w:lvlText w:val=""/>
+      <w:lvlJc w:val="start"/>
+      <w:pPr>
+        <w:tabs>
+          <w:tab w:val="num" w:pos="1440"/>
+        </w:tabs>
+        <w:ind w:start="1440" w:hanging="360"/>
+      </w:pPr>
+      <w:rPr>
+        <w:rFonts w:ascii="Wingdings" w:hAnsi="Wingdings" w:cs="Wingdings" w:hint="default"/>
+      </w:rPr>
     </w:lvl>
     <w:lvl w:ilvl="3">
       <w:start w:val="1"/>
-      <w:numFmt w:val="none"/>
-      <w:suff w:val="nothing"/>
-      <w:lvlText w:val=""/>
-      <w:lvlJc w:val="start"/>
-      <w:pPr>
-        <w:tabs>
-          <w:tab w:val="num" w:pos="0"/>
-        </w:tabs>
-        <w:ind w:start="0" w:hanging="0"/>
-      </w:pPr>
+      <w:numFmt w:val="bullet"/>
+      <w:lvlText w:val=""/>
+      <w:lvlJc w:val="start"/>
+      <w:pPr>
+        <w:tabs>
+          <w:tab w:val="num" w:pos="1800"/>
+        </w:tabs>
+        <w:ind w:start="1800" w:hanging="360"/>
+      </w:pPr>
+      <w:rPr>
+        <w:rFonts w:ascii="Wingdings" w:hAnsi="Wingdings" w:cs="Wingdings" w:hint="default"/>
+      </w:rPr>
     </w:lvl>
     <w:lvl w:ilvl="4">
       <w:start w:val="1"/>
-      <w:numFmt w:val="none"/>
-      <w:suff w:val="nothing"/>
-      <w:lvlText w:val=""/>
-      <w:lvlJc w:val="start"/>
-      <w:pPr>
-        <w:tabs>
-          <w:tab w:val="num" w:pos="0"/>
-        </w:tabs>
-        <w:ind w:start="0" w:hanging="0"/>
-      </w:pPr>
+      <w:numFmt w:val="bullet"/>
+      <w:lvlText w:val=""/>
+      <w:lvlJc w:val="start"/>
+      <w:pPr>
+        <w:tabs>
+          <w:tab w:val="num" w:pos="2160"/>
+        </w:tabs>
+        <w:ind w:start="2160" w:hanging="360"/>
+      </w:pPr>
+      <w:rPr>
+        <w:rFonts w:ascii="Wingdings" w:hAnsi="Wingdings" w:cs="Wingdings" w:hint="default"/>
+      </w:rPr>
     </w:lvl>
     <w:lvl w:ilvl="5">
       <w:start w:val="1"/>
-      <w:numFmt w:val="none"/>
-      <w:suff w:val="nothing"/>
-      <w:lvlText w:val=""/>
-      <w:lvlJc w:val="start"/>
-      <w:pPr>
-        <w:tabs>
-          <w:tab w:val="num" w:pos="0"/>
-        </w:tabs>
-        <w:ind w:start="0" w:hanging="0"/>
-      </w:pPr>
+      <w:numFmt w:val="bullet"/>
+      <w:lvlText w:val=""/>
+      <w:lvlJc w:val="start"/>
+      <w:pPr>
+        <w:tabs>
+          <w:tab w:val="num" w:pos="2520"/>
+        </w:tabs>
+        <w:ind w:start="2520" w:hanging="360"/>
+      </w:pPr>
+      <w:rPr>
+        <w:rFonts w:ascii="Wingdings" w:hAnsi="Wingdings" w:cs="Wingdings" w:hint="default"/>
+      </w:rPr>
     </w:lvl>
     <w:lvl w:ilvl="6">
       <w:start w:val="1"/>
-      <w:numFmt w:val="none"/>
-      <w:suff w:val="nothing"/>
-      <w:lvlText w:val=""/>
-      <w:lvlJc w:val="start"/>
-      <w:pPr>
-        <w:tabs>
-          <w:tab w:val="num" w:pos="0"/>
-        </w:tabs>
-        <w:ind w:start="0" w:hanging="0"/>
-      </w:pPr>
+      <w:numFmt w:val="bullet"/>
+      <w:lvlText w:val=""/>
+      <w:lvlJc w:val="start"/>
+      <w:pPr>
+        <w:tabs>
+          <w:tab w:val="num" w:pos="2880"/>
+        </w:tabs>
+        <w:ind w:start="2880" w:hanging="360"/>
+      </w:pPr>
+      <w:rPr>
+        <w:rFonts w:ascii="Wingdings" w:hAnsi="Wingdings" w:cs="Wingdings" w:hint="default"/>
+      </w:rPr>
     </w:lvl>
     <w:lvl w:ilvl="7">
       <w:start w:val="1"/>
-      <w:numFmt w:val="none"/>
-      <w:suff w:val="nothing"/>
-      <w:lvlText w:val=""/>
-      <w:lvlJc w:val="start"/>
-      <w:pPr>
-        <w:tabs>
-          <w:tab w:val="num" w:pos="0"/>
-        </w:tabs>
-        <w:ind w:start="0" w:hanging="0"/>
-      </w:pPr>
+      <w:numFmt w:val="bullet"/>
+      <w:lvlText w:val=""/>
+      <w:lvlJc w:val="start"/>
+      <w:pPr>
+        <w:tabs>
+          <w:tab w:val="num" w:pos="3240"/>
+        </w:tabs>
+        <w:ind w:start="3240" w:hanging="360"/>
+      </w:pPr>
+      <w:rPr>
+        <w:rFonts w:ascii="Wingdings" w:hAnsi="Wingdings" w:cs="Wingdings" w:hint="default"/>
+      </w:rPr>
     </w:lvl>
     <w:lvl w:ilvl="8">
       <w:start w:val="1"/>
-      <w:numFmt w:val="none"/>
-      <w:suff w:val="nothing"/>
-      <w:lvlText w:val=""/>
-      <w:lvlJc w:val="start"/>
-      <w:pPr>
-        <w:tabs>
-          <w:tab w:val="num" w:pos="0"/>
-        </w:tabs>
-        <w:ind w:start="0" w:hanging="0"/>
-      </w:pPr>
+      <w:numFmt w:val="bullet"/>
+      <w:lvlText w:val=""/>
+      <w:lvlJc w:val="start"/>
+      <w:pPr>
+        <w:tabs>
+          <w:tab w:val="num" w:pos="3600"/>
+        </w:tabs>
+        <w:ind w:start="3600" w:hanging="360"/>
+      </w:pPr>
+      <w:rPr>
+        <w:rFonts w:ascii="Wingdings" w:hAnsi="Wingdings" w:cs="Wingdings" w:hint="default"/>
+      </w:rPr>
     </w:lvl>
   </w:abstractNum>
   <w:num w:numId="1">
@@ -3208,7 +4014,10 @@
     <w:abstractNumId w:val="4"/>
   </w:num>
   <w:num w:numId="5">
-    <w:abstractNumId w:val="3"/>
+    <w:abstractNumId w:val="5"/>
+  </w:num>
+  <w:num w:numId="6">
+    <w:abstractNumId w:val="4"/>
     <w:lvlOverride w:ilvl="0">
       <w:startOverride w:val="1"/>
     </w:lvlOverride>
@@ -3251,6 +4060,26 @@
       <w:sz w:val="24"/>
       <w:szCs w:val="24"/>
       <w:lang w:val="en-US" w:eastAsia="zh-CN" w:bidi="hi-IN"/>
+    </w:rPr>
+  </w:style>
+  <w:style w:type="paragraph" w:styleId="Heading1">
+    <w:name w:val="Heading 1"/>
+    <w:basedOn w:val="Heading"/>
+    <w:next w:val="BodyText"/>
+    <w:qFormat/>
+    <w:pPr>
+      <w:numPr>
+        <w:ilvl w:val="0"/>
+        <w:numId w:val="1"/>
+      </w:numPr>
+      <w:spacing w:before="240" w:after="120"/>
+      <w:outlineLvl w:val="0"/>
+    </w:pPr>
+    <w:rPr>
+      <w:b/>
+      <w:bCs/>
+      <w:sz w:val="36"/>
+      <w:szCs w:val="36"/>
     </w:rPr>
   </w:style>
   <w:style w:type="character" w:styleId="NumberingSymbols">

</xml_diff>

<commit_message>
HW2 için rapor düzenlendi.
</commit_message>
<xml_diff>
--- a/HW2/Homework2_Report_244201001033_AKCAN_ERCAN.docx
+++ b/HW2/Homework2_Report_244201001033_AKCAN_ERCAN.docx
@@ -204,42 +204,7 @@
           <w:sz w:val="32"/>
           <w:szCs w:val="32"/>
         </w:rPr>
-        <w:t>D</w:t>
-      </w:r>
-      <w:r>
-        <w:rPr>
-          <w:sz w:val="32"/>
-          <w:szCs w:val="32"/>
-        </w:rPr>
-        <w:t>iscuss</w:t>
-      </w:r>
-      <w:r>
-        <w:rPr>
-          <w:sz w:val="32"/>
-          <w:szCs w:val="32"/>
-        </w:rPr>
-        <w:t>ion</w:t>
-      </w:r>
-      <w:r>
-        <w:rPr>
-          <w:sz w:val="32"/>
-          <w:szCs w:val="32"/>
-        </w:rPr>
-        <w:t xml:space="preserve"> </w:t>
-      </w:r>
-      <w:r>
-        <w:rPr>
-          <w:sz w:val="32"/>
-          <w:szCs w:val="32"/>
-        </w:rPr>
-        <w:t>about</w:t>
-      </w:r>
-      <w:r>
-        <w:rPr>
-          <w:sz w:val="32"/>
-          <w:szCs w:val="32"/>
-        </w:rPr>
-        <w:t xml:space="preserve"> performance and the reasons for failures.</w:t>
+        <w:t>Discussion about performance and the reasons for failures.</w:t>
       </w:r>
       <w:r>
         <w:br w:type="page"/>
@@ -250,7 +215,7 @@
         <w:pStyle w:val="Normal"/>
         <w:numPr>
           <w:ilvl w:val="0"/>
-          <w:numId w:val="6"/>
+          <w:numId w:val="7"/>
         </w:numPr>
         <w:bidi w:val="0"/>
         <w:spacing w:lineRule="auto" w:line="360" w:before="0" w:after="0"/>
@@ -728,29 +693,7 @@
           <w:sz w:val="24"/>
           <w:szCs w:val="24"/>
         </w:rPr>
-        <w:t xml:space="preserve">When I try to show features detected on the objects, I got an error. Actually, features have two element; List {cv2.KeyPoint} and ndarray : </w:t>
-      </w:r>
-      <w:r>
-        <w:rPr>
-          <w:b w:val="false"/>
-          <w:bCs w:val="false"/>
-          <w:i w:val="false"/>
-          <w:iCs w:val="false"/>
-          <w:sz w:val="24"/>
-          <w:szCs w:val="24"/>
-        </w:rPr>
-        <w:t xml:space="preserve">{ </w:t>
-      </w:r>
-      <w:r>
-        <w:rPr>
-          <w:b w:val="false"/>
-          <w:bCs w:val="false"/>
-          <w:i w:val="false"/>
-          <w:iCs w:val="false"/>
-          <w:sz w:val="24"/>
-          <w:szCs w:val="24"/>
-        </w:rPr>
-        <w:t>33, 228}. I found these features for 3 detectors. In that place I will show detected features in PyCharm IDE. As you can see, each features have different KeyPoint in List (actually tupple) and different dimension of ndarray.</w:t>
+        <w:t>When I try to show features detected on the objects, I got an error. Actually, features have two element; List {cv2.KeyPoint} and ndarray : { 33, 228}. I found these features for 3 detectors. In that place I will show detected features in PyCharm IDE. As you can see, each features have different KeyPoint in List (actually tupple) and different dimension of ndarray.</w:t>
       </w:r>
     </w:p>
     <w:p>
@@ -1897,18 +1840,62 @@
           <w:sz w:val="32"/>
           <w:szCs w:val="32"/>
         </w:rPr>
-        <w:t>The final confusion matri</w:t>
-      </w:r>
-      <w:r>
-        <w:rPr>
-          <w:b w:val="false"/>
-          <w:bCs w:val="false"/>
-          <w:i w:val="false"/>
-          <w:iCs w:val="false"/>
-          <w:sz w:val="32"/>
-          <w:szCs w:val="32"/>
-        </w:rPr>
-        <w:t>ces</w:t>
+        <w:t>The final confusion matrices</w:t>
+      </w:r>
+    </w:p>
+    <w:p>
+      <w:pPr>
+        <w:pStyle w:val="Normal"/>
+        <w:numPr>
+          <w:ilvl w:val="0"/>
+          <w:numId w:val="0"/>
+        </w:numPr>
+        <w:bidi w:val="0"/>
+        <w:spacing w:lineRule="auto" w:line="360" w:before="0" w:after="0"/>
+        <w:ind w:hanging="0" w:start="720"/>
+        <w:jc w:val="start"/>
+        <w:rPr>
+          <w:b w:val="false"/>
+          <w:bCs w:val="false"/>
+          <w:i w:val="false"/>
+          <w:i w:val="false"/>
+          <w:iCs w:val="false"/>
+          <w:sz w:val="24"/>
+          <w:szCs w:val="24"/>
+        </w:rPr>
+      </w:pPr>
+      <w:r>
+        <w:rPr>
+          <w:b w:val="false"/>
+          <w:bCs w:val="false"/>
+          <w:i w:val="false"/>
+          <w:iCs w:val="false"/>
+          <w:sz w:val="24"/>
+          <w:szCs w:val="24"/>
+        </w:rPr>
+        <w:t>It took approximately</w:t>
+      </w:r>
+      <w:r>
+        <w:rPr>
+          <w:b/>
+          <w:bCs/>
+          <w:i w:val="false"/>
+          <w:iCs w:val="false"/>
+          <w:sz w:val="24"/>
+          <w:szCs w:val="24"/>
+        </w:rPr>
+        <w:t xml:space="preserve"> 24 minutes</w:t>
+      </w:r>
+      <w:r>
+        <w:rPr>
+          <w:b w:val="false"/>
+          <w:bCs w:val="false"/>
+          <w:i w:val="false"/>
+          <w:iCs w:val="false"/>
+          <w:sz w:val="24"/>
+          <w:szCs w:val="24"/>
+        </w:rPr>
+        <w:t xml:space="preserve"> for all the algorithms to run and the results to appear.</w:t>
       </w:r>
     </w:p>
     <w:p>
@@ -2086,17 +2073,23 @@
         <w:suppressAutoHyphens w:val="true"/>
         <w:bidi w:val="0"/>
         <w:spacing w:lineRule="auto" w:line="360"/>
-        <w:jc w:val="start"/>
-        <w:rPr>
-          <w:b w:val="false"/>
-          <w:bCs w:val="false"/>
-          <w:i w:val="false"/>
-          <w:i w:val="false"/>
-          <w:iCs w:val="false"/>
-        </w:rPr>
-      </w:pPr>
-      <w:r>
-        <w:rPr/>
+        <w:ind w:hanging="0" w:start="0"/>
+        <w:jc w:val="start"/>
+        <w:rPr>
+          <w:b w:val="false"/>
+          <w:bCs w:val="false"/>
+          <w:i w:val="false"/>
+          <w:i w:val="false"/>
+          <w:iCs w:val="false"/>
+        </w:rPr>
+      </w:pPr>
+      <w:r>
+        <w:rPr>
+          <w:b w:val="false"/>
+          <w:bCs w:val="false"/>
+          <w:i w:val="false"/>
+          <w:iCs w:val="false"/>
+        </w:rPr>
         <w:drawing>
           <wp:anchor behindDoc="0" distT="0" distB="0" distL="0" distR="0" simplePos="0" locked="0" layoutInCell="0" allowOverlap="1" relativeHeight="8">
             <wp:simplePos x="0" y="0"/>
@@ -2155,7 +2148,7 @@
           <w:numId w:val="3"/>
         </w:numPr>
         <w:bidi w:val="0"/>
-        <w:spacing w:lineRule="auto" w:line="360"/>
+        <w:spacing w:lineRule="auto" w:line="360" w:before="0" w:after="0"/>
         <w:jc w:val="start"/>
         <w:rPr>
           <w:b w:val="false"/>
@@ -2419,17 +2412,23 @@
         <w:suppressAutoHyphens w:val="true"/>
         <w:bidi w:val="0"/>
         <w:spacing w:lineRule="auto" w:line="360"/>
-        <w:jc w:val="start"/>
-        <w:rPr>
-          <w:b w:val="false"/>
-          <w:bCs w:val="false"/>
-          <w:i w:val="false"/>
-          <w:i w:val="false"/>
-          <w:iCs w:val="false"/>
-        </w:rPr>
-      </w:pPr>
-      <w:r>
-        <w:rPr/>
+        <w:ind w:hanging="0" w:start="0"/>
+        <w:jc w:val="start"/>
+        <w:rPr>
+          <w:b w:val="false"/>
+          <w:bCs w:val="false"/>
+          <w:i w:val="false"/>
+          <w:i w:val="false"/>
+          <w:iCs w:val="false"/>
+        </w:rPr>
+      </w:pPr>
+      <w:r>
+        <w:rPr>
+          <w:b w:val="false"/>
+          <w:bCs w:val="false"/>
+          <w:i w:val="false"/>
+          <w:iCs w:val="false"/>
+        </w:rPr>
       </w:r>
       <w:r>
         <w:br w:type="page"/>
@@ -2443,7 +2442,7 @@
           <w:numId w:val="3"/>
         </w:numPr>
         <w:bidi w:val="0"/>
-        <w:spacing w:lineRule="auto" w:line="360"/>
+        <w:spacing w:lineRule="auto" w:line="360" w:before="0" w:after="0"/>
         <w:jc w:val="start"/>
         <w:rPr>
           <w:b w:val="false"/>
@@ -2736,26 +2735,16 @@
           <w:sz w:val="32"/>
           <w:szCs w:val="32"/>
         </w:rPr>
-        <w:t>D</w:t>
-      </w:r>
-      <w:r>
-        <w:rPr>
-          <w:sz w:val="32"/>
-          <w:szCs w:val="32"/>
-        </w:rPr>
-        <w:t>iscuss</w:t>
-      </w:r>
-      <w:r>
-        <w:rPr>
-          <w:sz w:val="32"/>
-          <w:szCs w:val="32"/>
-        </w:rPr>
-        <w:t>ion</w:t>
+        <w:t>Discussion</w:t>
       </w:r>
     </w:p>
     <w:p>
       <w:pPr>
         <w:pStyle w:val="Heading1"/>
+        <w:numPr>
+          <w:ilvl w:val="0"/>
+          <w:numId w:val="1"/>
+        </w:numPr>
         <w:spacing w:lineRule="auto" w:line="240"/>
         <w:ind w:hanging="0" w:start="0"/>
         <w:rPr>
@@ -2774,6 +2763,7 @@
           <w:sz w:val="24"/>
           <w:szCs w:val="24"/>
         </w:rPr>
+        <w:tab/>
         <w:t xml:space="preserve">As we can see, </w:t>
       </w:r>
       <w:r>
@@ -2800,6 +2790,10 @@
     <w:p>
       <w:pPr>
         <w:pStyle w:val="Heading1"/>
+        <w:numPr>
+          <w:ilvl w:val="0"/>
+          <w:numId w:val="1"/>
+        </w:numPr>
         <w:spacing w:lineRule="auto" w:line="360"/>
         <w:ind w:hanging="0" w:start="0"/>
         <w:rPr>
@@ -2818,6 +2812,7 @@
           <w:sz w:val="24"/>
           <w:szCs w:val="24"/>
         </w:rPr>
+        <w:tab/>
         <w:t xml:space="preserve">We also discuss above section that each descriptor didn’t captured the same number of features. I mean; the sift descriptor described </w:t>
       </w:r>
       <w:r>
@@ -2963,7 +2958,6 @@
       </w:pPr>
       <w:r>
         <w:rPr>
-          <w:rFonts w:ascii="Liberation Serif" w:hAnsi="Liberation Serif"/>
           <w:b w:val="false"/>
           <w:bCs w:val="false"/>
           <w:color w:val="C9211E"/>
@@ -3336,7 +3330,6 @@
   <w:abstractNum w:abstractNumId="1">
     <w:lvl w:ilvl="0">
       <w:start w:val="1"/>
-      <w:pStyle w:val="Heading1"/>
       <w:numFmt w:val="none"/>
       <w:suff w:val="nothing"/>
       <w:lvlText w:val=""/>
@@ -3347,6 +3340,7 @@
         </w:tabs>
         <w:ind w:start="0" w:hanging="0"/>
       </w:pPr>
+      <w:rPr/>
     </w:lvl>
     <w:lvl w:ilvl="1">
       <w:start w:val="1"/>
@@ -3360,6 +3354,7 @@
         </w:tabs>
         <w:ind w:start="0" w:hanging="0"/>
       </w:pPr>
+      <w:rPr/>
     </w:lvl>
     <w:lvl w:ilvl="2">
       <w:start w:val="1"/>
@@ -3373,6 +3368,7 @@
         </w:tabs>
         <w:ind w:start="0" w:hanging="0"/>
       </w:pPr>
+      <w:rPr/>
     </w:lvl>
     <w:lvl w:ilvl="3">
       <w:start w:val="1"/>
@@ -3386,6 +3382,7 @@
         </w:tabs>
         <w:ind w:start="0" w:hanging="0"/>
       </w:pPr>
+      <w:rPr/>
     </w:lvl>
     <w:lvl w:ilvl="4">
       <w:start w:val="1"/>
@@ -3399,6 +3396,7 @@
         </w:tabs>
         <w:ind w:start="0" w:hanging="0"/>
       </w:pPr>
+      <w:rPr/>
     </w:lvl>
     <w:lvl w:ilvl="5">
       <w:start w:val="1"/>
@@ -3412,6 +3410,7 @@
         </w:tabs>
         <w:ind w:start="0" w:hanging="0"/>
       </w:pPr>
+      <w:rPr/>
     </w:lvl>
     <w:lvl w:ilvl="6">
       <w:start w:val="1"/>
@@ -3425,6 +3424,7 @@
         </w:tabs>
         <w:ind w:start="0" w:hanging="0"/>
       </w:pPr>
+      <w:rPr/>
     </w:lvl>
     <w:lvl w:ilvl="7">
       <w:start w:val="1"/>
@@ -3438,6 +3438,7 @@
         </w:tabs>
         <w:ind w:start="0" w:hanging="0"/>
       </w:pPr>
+      <w:rPr/>
     </w:lvl>
     <w:lvl w:ilvl="8">
       <w:start w:val="1"/>
@@ -3451,6 +3452,7 @@
         </w:tabs>
         <w:ind w:start="0" w:hanging="0"/>
       </w:pPr>
+      <w:rPr/>
     </w:lvl>
   </w:abstractNum>
   <w:abstractNum w:abstractNumId="2">
@@ -3999,6 +4001,125 @@
       <w:rPr>
         <w:rFonts w:ascii="Wingdings" w:hAnsi="Wingdings" w:cs="Wingdings" w:hint="default"/>
       </w:rPr>
+    </w:lvl>
+  </w:abstractNum>
+  <w:abstractNum w:abstractNumId="6">
+    <w:lvl w:ilvl="0">
+      <w:start w:val="1"/>
+      <w:numFmt w:val="none"/>
+      <w:suff w:val="nothing"/>
+      <w:lvlText w:val=""/>
+      <w:lvlJc w:val="start"/>
+      <w:pPr>
+        <w:tabs>
+          <w:tab w:val="num" w:pos="0"/>
+        </w:tabs>
+        <w:ind w:start="0" w:hanging="0"/>
+      </w:pPr>
+    </w:lvl>
+    <w:lvl w:ilvl="1">
+      <w:start w:val="1"/>
+      <w:numFmt w:val="none"/>
+      <w:suff w:val="nothing"/>
+      <w:lvlText w:val=""/>
+      <w:lvlJc w:val="start"/>
+      <w:pPr>
+        <w:tabs>
+          <w:tab w:val="num" w:pos="0"/>
+        </w:tabs>
+        <w:ind w:start="0" w:hanging="0"/>
+      </w:pPr>
+    </w:lvl>
+    <w:lvl w:ilvl="2">
+      <w:start w:val="1"/>
+      <w:numFmt w:val="none"/>
+      <w:suff w:val="nothing"/>
+      <w:lvlText w:val=""/>
+      <w:lvlJc w:val="start"/>
+      <w:pPr>
+        <w:tabs>
+          <w:tab w:val="num" w:pos="0"/>
+        </w:tabs>
+        <w:ind w:start="0" w:hanging="0"/>
+      </w:pPr>
+    </w:lvl>
+    <w:lvl w:ilvl="3">
+      <w:start w:val="1"/>
+      <w:numFmt w:val="none"/>
+      <w:suff w:val="nothing"/>
+      <w:lvlText w:val=""/>
+      <w:lvlJc w:val="start"/>
+      <w:pPr>
+        <w:tabs>
+          <w:tab w:val="num" w:pos="0"/>
+        </w:tabs>
+        <w:ind w:start="0" w:hanging="0"/>
+      </w:pPr>
+    </w:lvl>
+    <w:lvl w:ilvl="4">
+      <w:start w:val="1"/>
+      <w:numFmt w:val="none"/>
+      <w:suff w:val="nothing"/>
+      <w:lvlText w:val=""/>
+      <w:lvlJc w:val="start"/>
+      <w:pPr>
+        <w:tabs>
+          <w:tab w:val="num" w:pos="0"/>
+        </w:tabs>
+        <w:ind w:start="0" w:hanging="0"/>
+      </w:pPr>
+    </w:lvl>
+    <w:lvl w:ilvl="5">
+      <w:start w:val="1"/>
+      <w:numFmt w:val="none"/>
+      <w:suff w:val="nothing"/>
+      <w:lvlText w:val=""/>
+      <w:lvlJc w:val="start"/>
+      <w:pPr>
+        <w:tabs>
+          <w:tab w:val="num" w:pos="0"/>
+        </w:tabs>
+        <w:ind w:start="0" w:hanging="0"/>
+      </w:pPr>
+    </w:lvl>
+    <w:lvl w:ilvl="6">
+      <w:start w:val="1"/>
+      <w:numFmt w:val="none"/>
+      <w:suff w:val="nothing"/>
+      <w:lvlText w:val=""/>
+      <w:lvlJc w:val="start"/>
+      <w:pPr>
+        <w:tabs>
+          <w:tab w:val="num" w:pos="0"/>
+        </w:tabs>
+        <w:ind w:start="0" w:hanging="0"/>
+      </w:pPr>
+    </w:lvl>
+    <w:lvl w:ilvl="7">
+      <w:start w:val="1"/>
+      <w:numFmt w:val="none"/>
+      <w:suff w:val="nothing"/>
+      <w:lvlText w:val=""/>
+      <w:lvlJc w:val="start"/>
+      <w:pPr>
+        <w:tabs>
+          <w:tab w:val="num" w:pos="0"/>
+        </w:tabs>
+        <w:ind w:start="0" w:hanging="0"/>
+      </w:pPr>
+    </w:lvl>
+    <w:lvl w:ilvl="8">
+      <w:start w:val="1"/>
+      <w:numFmt w:val="none"/>
+      <w:suff w:val="nothing"/>
+      <w:lvlText w:val=""/>
+      <w:lvlJc w:val="start"/>
+      <w:pPr>
+        <w:tabs>
+          <w:tab w:val="num" w:pos="0"/>
+        </w:tabs>
+        <w:ind w:start="0" w:hanging="0"/>
+      </w:pPr>
     </w:lvl>
   </w:abstractNum>
   <w:num w:numId="1">
@@ -4017,6 +4138,9 @@
     <w:abstractNumId w:val="5"/>
   </w:num>
   <w:num w:numId="6">
+    <w:abstractNumId w:val="6"/>
+  </w:num>
+  <w:num w:numId="7">
     <w:abstractNumId w:val="4"/>
     <w:lvlOverride w:ilvl="0">
       <w:startOverride w:val="1"/>

</xml_diff>

<commit_message>
HW2 turn in için son hale getirildi.
</commit_message>
<xml_diff>
--- a/HW2/Homework2_Report_244201001033_AKCAN_ERCAN.docx
+++ b/HW2/Homework2_Report_244201001033_AKCAN_ERCAN.docx
@@ -1920,7 +1920,14 @@
         </w:rPr>
       </w:pPr>
       <w:r>
-        <w:rPr/>
+        <w:rPr>
+          <w:b w:val="false"/>
+          <w:bCs w:val="false"/>
+          <w:i w:val="false"/>
+          <w:iCs w:val="false"/>
+          <w:sz w:val="32"/>
+          <w:szCs w:val="32"/>
+        </w:rPr>
       </w:r>
     </w:p>
     <w:p>

</xml_diff>